<commit_message>
Set up base and server modules. Build client module now.
</commit_message>
<xml_diff>
--- a/docs/Aloha Chat System.docx
+++ b/docs/Aloha Chat System.docx
@@ -115,7 +115,10 @@
       <w:pPr>
         <w:pStyle w:val="Normal"/>
         <w:ind w:left="0" w:right="0" w:hanging="0"/>
-        <w:rPr/>
+        <w:rPr>
+          <w:sz w:val="24"/>
+          <w:szCs w:val="24"/>
+        </w:rPr>
       </w:pPr>
       <w:r>
         <w:rPr>
@@ -153,7 +156,10 @@
       <w:pPr>
         <w:pStyle w:val="Normal"/>
         <w:ind w:left="0" w:right="0" w:hanging="0"/>
-        <w:rPr/>
+        <w:rPr>
+          <w:sz w:val="24"/>
+          <w:szCs w:val="24"/>
+        </w:rPr>
       </w:pPr>
       <w:r>
         <w:rPr>
@@ -402,7 +408,10 @@
       <w:pPr>
         <w:pStyle w:val="Normal"/>
         <w:ind w:left="0" w:right="0" w:hanging="0"/>
-        <w:rPr/>
+        <w:rPr>
+          <w:sz w:val="24"/>
+          <w:szCs w:val="24"/>
+        </w:rPr>
       </w:pPr>
       <w:r>
         <w:rPr>
@@ -612,7 +621,10 @@
       <w:pPr>
         <w:pStyle w:val="Normal"/>
         <w:ind w:left="0" w:right="0" w:hanging="0"/>
-        <w:rPr/>
+        <w:rPr>
+          <w:sz w:val="24"/>
+          <w:szCs w:val="24"/>
+        </w:rPr>
       </w:pPr>
       <w:r>
         <w:rPr>
@@ -846,7 +858,10 @@
       <w:pPr>
         <w:pStyle w:val="Normal"/>
         <w:ind w:left="0" w:right="0" w:hanging="0"/>
-        <w:rPr/>
+        <w:rPr>
+          <w:sz w:val="24"/>
+          <w:szCs w:val="24"/>
+        </w:rPr>
       </w:pPr>
       <w:r>
         <w:rPr>
@@ -1070,7 +1085,10 @@
       <w:pPr>
         <w:pStyle w:val="Normal"/>
         <w:ind w:left="0" w:right="0" w:hanging="0"/>
-        <w:rPr/>
+        <w:rPr>
+          <w:sz w:val="24"/>
+          <w:szCs w:val="24"/>
+        </w:rPr>
       </w:pPr>
       <w:r>
         <w:rPr>
@@ -1313,7 +1331,10 @@
       <w:pPr>
         <w:pStyle w:val="Normal"/>
         <w:ind w:left="0" w:right="0" w:hanging="0"/>
-        <w:rPr/>
+        <w:rPr>
+          <w:sz w:val="24"/>
+          <w:szCs w:val="24"/>
+        </w:rPr>
       </w:pPr>
       <w:r>
         <w:rPr>
@@ -1522,7 +1543,10 @@
       <w:pPr>
         <w:pStyle w:val="Normal"/>
         <w:ind w:left="0" w:right="0" w:hanging="0"/>
-        <w:rPr/>
+        <w:rPr>
+          <w:sz w:val="24"/>
+          <w:szCs w:val="24"/>
+        </w:rPr>
       </w:pPr>
       <w:r>
         <w:rPr>
@@ -1838,7 +1862,10 @@
       <w:pPr>
         <w:pStyle w:val="Normal"/>
         <w:ind w:left="0" w:right="0" w:hanging="0"/>
-        <w:rPr/>
+        <w:rPr>
+          <w:sz w:val="24"/>
+          <w:szCs w:val="24"/>
+        </w:rPr>
       </w:pPr>
       <w:r>
         <w:rPr>
@@ -2109,7 +2136,10 @@
       <w:pPr>
         <w:pStyle w:val="Normal"/>
         <w:ind w:left="0" w:right="0" w:hanging="0"/>
-        <w:rPr/>
+        <w:rPr>
+          <w:sz w:val="24"/>
+          <w:szCs w:val="24"/>
+        </w:rPr>
       </w:pPr>
       <w:r>
         <w:rPr>
@@ -2123,7 +2153,10 @@
       <w:pPr>
         <w:pStyle w:val="Normal"/>
         <w:ind w:left="0" w:right="0" w:hanging="0"/>
-        <w:rPr/>
+        <w:rPr>
+          <w:sz w:val="24"/>
+          <w:szCs w:val="24"/>
+        </w:rPr>
       </w:pPr>
       <w:r>
         <w:rPr>
@@ -2278,7 +2311,10 @@
       <w:pPr>
         <w:pStyle w:val="Normal"/>
         <w:ind w:left="0" w:right="0" w:hanging="0"/>
-        <w:rPr/>
+        <w:rPr>
+          <w:sz w:val="24"/>
+          <w:szCs w:val="24"/>
+        </w:rPr>
       </w:pPr>
       <w:r>
         <w:rPr>
@@ -2299,7 +2335,10 @@
       <w:pPr>
         <w:pStyle w:val="Normal"/>
         <w:ind w:left="0" w:right="0" w:hanging="0"/>
-        <w:rPr/>
+        <w:rPr>
+          <w:sz w:val="24"/>
+          <w:szCs w:val="24"/>
+        </w:rPr>
       </w:pPr>
       <w:r>
         <w:rPr>
@@ -2320,7 +2359,10 @@
       <w:pPr>
         <w:pStyle w:val="Normal"/>
         <w:ind w:left="0" w:right="0" w:hanging="0"/>
-        <w:rPr/>
+        <w:rPr>
+          <w:sz w:val="24"/>
+          <w:szCs w:val="24"/>
+        </w:rPr>
       </w:pPr>
       <w:r>
         <w:rPr>
@@ -2357,7 +2399,10 @@
       <w:pPr>
         <w:pStyle w:val="Normal"/>
         <w:ind w:left="0" w:right="0" w:hanging="0"/>
-        <w:rPr/>
+        <w:rPr>
+          <w:sz w:val="24"/>
+          <w:szCs w:val="24"/>
+        </w:rPr>
       </w:pPr>
       <w:r>
         <w:rPr>
@@ -2416,7 +2461,10 @@
       <w:pPr>
         <w:pStyle w:val="Normal"/>
         <w:ind w:left="0" w:right="0" w:hanging="0"/>
-        <w:rPr/>
+        <w:rPr>
+          <w:sz w:val="24"/>
+          <w:szCs w:val="24"/>
+        </w:rPr>
       </w:pPr>
       <w:r>
         <w:rPr>
@@ -2475,7 +2523,10 @@
       <w:pPr>
         <w:pStyle w:val="Normal"/>
         <w:ind w:left="0" w:right="0" w:hanging="0"/>
-        <w:rPr/>
+        <w:rPr>
+          <w:sz w:val="24"/>
+          <w:szCs w:val="24"/>
+        </w:rPr>
       </w:pPr>
       <w:r>
         <w:rPr>
@@ -2496,7 +2547,10 @@
       <w:pPr>
         <w:pStyle w:val="Normal"/>
         <w:ind w:left="0" w:right="0" w:hanging="0"/>
-        <w:rPr/>
+        <w:rPr>
+          <w:sz w:val="24"/>
+          <w:szCs w:val="24"/>
+        </w:rPr>
       </w:pPr>
       <w:r>
         <w:rPr>
@@ -2517,7 +2571,10 @@
       <w:pPr>
         <w:pStyle w:val="Normal"/>
         <w:ind w:left="0" w:right="0" w:hanging="0"/>
-        <w:rPr/>
+        <w:rPr>
+          <w:sz w:val="24"/>
+          <w:szCs w:val="24"/>
+        </w:rPr>
       </w:pPr>
       <w:r>
         <w:rPr>
@@ -2538,7 +2595,10 @@
       <w:pPr>
         <w:pStyle w:val="Normal"/>
         <w:ind w:left="0" w:right="0" w:hanging="0"/>
-        <w:rPr/>
+        <w:rPr>
+          <w:sz w:val="24"/>
+          <w:szCs w:val="24"/>
+        </w:rPr>
       </w:pPr>
       <w:r>
         <w:rPr>
@@ -2568,7 +2628,10 @@
       <w:pPr>
         <w:pStyle w:val="Normal"/>
         <w:ind w:left="0" w:right="0" w:hanging="0"/>
-        <w:rPr/>
+        <w:rPr>
+          <w:sz w:val="24"/>
+          <w:szCs w:val="24"/>
+        </w:rPr>
       </w:pPr>
       <w:r>
         <w:rPr>
@@ -2598,7 +2661,10 @@
       <w:pPr>
         <w:pStyle w:val="Normal"/>
         <w:ind w:left="0" w:right="0" w:hanging="0"/>
-        <w:rPr/>
+        <w:rPr>
+          <w:sz w:val="24"/>
+          <w:szCs w:val="24"/>
+        </w:rPr>
       </w:pPr>
       <w:r>
         <w:rPr>
@@ -2650,6 +2716,1721 @@
       <w:pPr>
         <w:pStyle w:val="Normal"/>
         <w:ind w:left="0" w:right="0" w:hanging="0"/>
+        <w:rPr>
+          <w:sz w:val="24"/>
+          <w:szCs w:val="24"/>
+        </w:rPr>
+      </w:pPr>
+      <w:r>
+        <w:rPr>
+          <w:sz w:val="24"/>
+          <w:szCs w:val="24"/>
+        </w:rPr>
+        <w:t xml:space="preserve">   </w:t>
+      </w:r>
+      <w:r>
+        <w:rPr>
+          <w:sz w:val="24"/>
+          <w:szCs w:val="24"/>
+        </w:rPr>
+        <w:t>Prefix class shouldn’t have any other characters like ‘@’, ‘:’ except at the normal places.</w:t>
+      </w:r>
+    </w:p>
+    <w:p>
+      <w:pPr>
+        <w:pStyle w:val="Normal"/>
+        <w:ind w:left="0" w:right="0" w:hanging="0"/>
+        <w:rPr>
+          <w:sz w:val="24"/>
+          <w:szCs w:val="24"/>
+        </w:rPr>
+      </w:pPr>
+      <w:r>
+        <w:rPr>
+          <w:sz w:val="24"/>
+          <w:szCs w:val="24"/>
+        </w:rPr>
+      </w:r>
+    </w:p>
+    <w:p>
+      <w:pPr>
+        <w:pStyle w:val="Normal"/>
+        <w:ind w:left="0" w:right="0" w:hanging="0"/>
+        <w:rPr>
+          <w:sz w:val="24"/>
+          <w:szCs w:val="24"/>
+        </w:rPr>
+      </w:pPr>
+      <w:r>
+        <w:rPr>
+          <w:sz w:val="24"/>
+          <w:szCs w:val="24"/>
+        </w:rPr>
+        <w:t>3) Connection class – It’s a abstract class. Used in connecting the client and server to the internet.</w:t>
+      </w:r>
+    </w:p>
+    <w:p>
+      <w:pPr>
+        <w:pStyle w:val="Normal"/>
+        <w:ind w:left="0" w:right="0" w:hanging="0"/>
+        <w:rPr>
+          <w:sz w:val="24"/>
+          <w:szCs w:val="24"/>
+        </w:rPr>
+      </w:pPr>
+      <w:r>
+        <w:rPr>
+          <w:sz w:val="24"/>
+          <w:szCs w:val="24"/>
+        </w:rPr>
+        <w:t xml:space="preserve">        </w:t>
+      </w:r>
+      <w:r>
+        <w:rPr>
+          <w:sz w:val="24"/>
+          <w:szCs w:val="24"/>
+        </w:rPr>
+        <w:t>Functions :</w:t>
+      </w:r>
+    </w:p>
+    <w:p>
+      <w:pPr>
+        <w:pStyle w:val="Normal"/>
+        <w:ind w:left="0" w:right="0" w:hanging="0"/>
+        <w:rPr>
+          <w:sz w:val="24"/>
+          <w:szCs w:val="24"/>
+        </w:rPr>
+      </w:pPr>
+      <w:r>
+        <w:rPr>
+          <w:sz w:val="24"/>
+          <w:szCs w:val="24"/>
+        </w:rPr>
+        <w:t xml:space="preserve">           </w:t>
+      </w:r>
+      <w:r>
+        <w:rPr>
+          <w:sz w:val="24"/>
+          <w:szCs w:val="24"/>
+        </w:rPr>
+        <w:t>a) Connect() -  Helps in connecting the class to the internet</w:t>
+      </w:r>
+    </w:p>
+    <w:p>
+      <w:pPr>
+        <w:pStyle w:val="Normal"/>
+        <w:ind w:left="0" w:right="0" w:hanging="0"/>
+        <w:rPr>
+          <w:sz w:val="24"/>
+          <w:szCs w:val="24"/>
+        </w:rPr>
+      </w:pPr>
+      <w:r>
+        <w:rPr>
+          <w:sz w:val="24"/>
+          <w:szCs w:val="24"/>
+        </w:rPr>
+        <w:t xml:space="preserve">           </w:t>
+      </w:r>
+      <w:r>
+        <w:rPr>
+          <w:sz w:val="24"/>
+          <w:szCs w:val="24"/>
+        </w:rPr>
+        <w:t>b) sendDataAsync(String) – Sends data String object asynchronously</w:t>
+      </w:r>
+    </w:p>
+    <w:p>
+      <w:pPr>
+        <w:pStyle w:val="Normal"/>
+        <w:ind w:left="0" w:right="0" w:hanging="0"/>
+        <w:rPr>
+          <w:sz w:val="24"/>
+          <w:szCs w:val="24"/>
+        </w:rPr>
+      </w:pPr>
+      <w:r>
+        <w:rPr>
+          <w:sz w:val="24"/>
+          <w:szCs w:val="24"/>
+        </w:rPr>
+        <w:t xml:space="preserve">           </w:t>
+      </w:r>
+      <w:r>
+        <w:rPr>
+          <w:sz w:val="24"/>
+          <w:szCs w:val="24"/>
+        </w:rPr>
+        <w:t>c) sendData(String) – Sends data string object</w:t>
+      </w:r>
+    </w:p>
+    <w:p>
+      <w:pPr>
+        <w:pStyle w:val="Normal"/>
+        <w:ind w:left="0" w:right="0" w:hanging="0"/>
+        <w:rPr>
+          <w:sz w:val="24"/>
+          <w:szCs w:val="24"/>
+        </w:rPr>
+      </w:pPr>
+      <w:r>
+        <w:rPr>
+          <w:sz w:val="24"/>
+          <w:szCs w:val="24"/>
+        </w:rPr>
+        <w:t xml:space="preserve">           </w:t>
+      </w:r>
+      <w:r>
+        <w:rPr>
+          <w:sz w:val="24"/>
+          <w:szCs w:val="24"/>
+        </w:rPr>
+        <w:t>d) receiveData(): String? – Receives a null or a String object</w:t>
+      </w:r>
+    </w:p>
+    <w:p>
+      <w:pPr>
+        <w:pStyle w:val="Normal"/>
+        <w:ind w:left="0" w:right="0" w:hanging="0"/>
+        <w:rPr>
+          <w:sz w:val="24"/>
+          <w:szCs w:val="24"/>
+        </w:rPr>
+      </w:pPr>
+      <w:r>
+        <w:rPr>
+          <w:sz w:val="24"/>
+          <w:szCs w:val="24"/>
+        </w:rPr>
+        <w:t xml:space="preserve">           </w:t>
+      </w:r>
+      <w:r>
+        <w:rPr>
+          <w:sz w:val="24"/>
+          <w:szCs w:val="24"/>
+        </w:rPr>
+        <w:t xml:space="preserve">e) receiveUTF8Data(): String? - Receives a null or UTF8 string object </w:t>
+      </w:r>
+    </w:p>
+    <w:p>
+      <w:pPr>
+        <w:pStyle w:val="Normal"/>
+        <w:ind w:left="0" w:right="0" w:hanging="0"/>
+        <w:rPr>
+          <w:sz w:val="24"/>
+          <w:szCs w:val="24"/>
+        </w:rPr>
+      </w:pPr>
+      <w:r>
+        <w:rPr>
+          <w:sz w:val="24"/>
+          <w:szCs w:val="24"/>
+        </w:rPr>
+        <w:t xml:space="preserve">           </w:t>
+      </w:r>
+      <w:r>
+        <w:rPr>
+          <w:sz w:val="24"/>
+          <w:szCs w:val="24"/>
+        </w:rPr>
+        <w:t>f) Disconnect() - Disconnects the object</w:t>
+      </w:r>
+    </w:p>
+    <w:p>
+      <w:pPr>
+        <w:pStyle w:val="Normal"/>
+        <w:ind w:left="0" w:right="0" w:hanging="0"/>
+        <w:rPr>
+          <w:sz w:val="24"/>
+          <w:szCs w:val="24"/>
+        </w:rPr>
+      </w:pPr>
+      <w:r>
+        <w:rPr>
+          <w:sz w:val="24"/>
+          <w:szCs w:val="24"/>
+        </w:rPr>
+        <w:t xml:space="preserve">        </w:t>
+      </w:r>
+    </w:p>
+    <w:p>
+      <w:pPr>
+        <w:pStyle w:val="Normal"/>
+        <w:ind w:left="0" w:right="0" w:hanging="0"/>
+        <w:rPr>
+          <w:sz w:val="24"/>
+          <w:szCs w:val="24"/>
+        </w:rPr>
+      </w:pPr>
+      <w:r>
+        <w:rPr>
+          <w:sz w:val="24"/>
+          <w:szCs w:val="24"/>
+        </w:rPr>
+        <w:t xml:space="preserve">        </w:t>
+      </w:r>
+      <w:r>
+        <w:rPr>
+          <w:sz w:val="24"/>
+          <w:szCs w:val="24"/>
+        </w:rPr>
+        <w:t>Member variables :</w:t>
+      </w:r>
+    </w:p>
+    <w:p>
+      <w:pPr>
+        <w:pStyle w:val="Normal"/>
+        <w:ind w:left="0" w:right="0" w:hanging="0"/>
+        <w:rPr>
+          <w:sz w:val="24"/>
+          <w:szCs w:val="24"/>
+        </w:rPr>
+      </w:pPr>
+      <w:r>
+        <w:rPr>
+          <w:sz w:val="24"/>
+          <w:szCs w:val="24"/>
+        </w:rPr>
+        <w:t xml:space="preserve">           </w:t>
+      </w:r>
+      <w:r>
+        <w:rPr>
+          <w:sz w:val="24"/>
+          <w:szCs w:val="24"/>
+        </w:rPr>
+        <w:t>a) connected: Boolean – Used as a flag</w:t>
+      </w:r>
+    </w:p>
+    <w:p>
+      <w:pPr>
+        <w:pStyle w:val="Normal"/>
+        <w:ind w:left="0" w:right="0" w:hanging="0"/>
+        <w:rPr>
+          <w:sz w:val="24"/>
+          <w:szCs w:val="24"/>
+        </w:rPr>
+      </w:pPr>
+      <w:r>
+        <w:rPr>
+          <w:sz w:val="24"/>
+          <w:szCs w:val="24"/>
+        </w:rPr>
+        <w:t xml:space="preserve">           </w:t>
+      </w:r>
+      <w:r>
+        <w:rPr>
+          <w:sz w:val="24"/>
+          <w:szCs w:val="24"/>
+        </w:rPr>
+        <w:t>b) output: ByteWriteChannel – Used to write data to the socket</w:t>
+      </w:r>
+    </w:p>
+    <w:p>
+      <w:pPr>
+        <w:pStyle w:val="Normal"/>
+        <w:ind w:left="0" w:right="0" w:hanging="0"/>
+        <w:rPr>
+          <w:sz w:val="24"/>
+          <w:szCs w:val="24"/>
+        </w:rPr>
+      </w:pPr>
+      <w:r>
+        <w:rPr>
+          <w:sz w:val="24"/>
+          <w:szCs w:val="24"/>
+        </w:rPr>
+        <w:t xml:space="preserve">           </w:t>
+      </w:r>
+      <w:r>
+        <w:rPr>
+          <w:sz w:val="24"/>
+          <w:szCs w:val="24"/>
+        </w:rPr>
+        <w:t>c) input: ByteReadChannel – Used to read data to the socket</w:t>
+      </w:r>
+    </w:p>
+    <w:p>
+      <w:pPr>
+        <w:pStyle w:val="Normal"/>
+        <w:ind w:left="0" w:right="0" w:hanging="0"/>
+        <w:rPr>
+          <w:sz w:val="24"/>
+          <w:szCs w:val="24"/>
+        </w:rPr>
+      </w:pPr>
+      <w:r>
+        <w:rPr>
+          <w:sz w:val="24"/>
+          <w:szCs w:val="24"/>
+        </w:rPr>
+        <w:t xml:space="preserve">           </w:t>
+      </w:r>
+      <w:r>
+        <w:rPr>
+          <w:sz w:val="24"/>
+          <w:szCs w:val="24"/>
+        </w:rPr>
+        <w:t>d) socket: Socket – Used to open the socket for the connection</w:t>
+      </w:r>
+    </w:p>
+    <w:p>
+      <w:pPr>
+        <w:pStyle w:val="Normal"/>
+        <w:ind w:left="0" w:right="0" w:hanging="0"/>
+        <w:rPr>
+          <w:sz w:val="24"/>
+          <w:szCs w:val="24"/>
+        </w:rPr>
+      </w:pPr>
+      <w:r>
+        <w:rPr>
+          <w:sz w:val="24"/>
+          <w:szCs w:val="24"/>
+        </w:rPr>
+        <w:t xml:space="preserve">           </w:t>
+      </w:r>
+      <w:r>
+        <w:rPr>
+          <w:sz w:val="24"/>
+          <w:szCs w:val="24"/>
+        </w:rPr>
+        <w:t>e) port: Int – Port to connect to</w:t>
+      </w:r>
+    </w:p>
+    <w:p>
+      <w:pPr>
+        <w:pStyle w:val="Normal"/>
+        <w:ind w:left="0" w:right="0" w:hanging="0"/>
+        <w:rPr>
+          <w:sz w:val="24"/>
+          <w:szCs w:val="24"/>
+        </w:rPr>
+      </w:pPr>
+      <w:r>
+        <w:rPr>
+          <w:sz w:val="24"/>
+          <w:szCs w:val="24"/>
+        </w:rPr>
+        <w:t xml:space="preserve">           </w:t>
+      </w:r>
+      <w:r>
+        <w:rPr>
+          <w:sz w:val="24"/>
+          <w:szCs w:val="24"/>
+        </w:rPr>
+        <w:t xml:space="preserve">f)  address: String – Address of the other client/server  </w:t>
+      </w:r>
+    </w:p>
+    <w:p>
+      <w:pPr>
+        <w:pStyle w:val="Normal"/>
+        <w:ind w:left="0" w:right="0" w:hanging="0"/>
+        <w:rPr>
+          <w:sz w:val="24"/>
+          <w:szCs w:val="24"/>
+        </w:rPr>
+      </w:pPr>
+      <w:r>
+        <w:rPr>
+          <w:sz w:val="24"/>
+          <w:szCs w:val="24"/>
+        </w:rPr>
+      </w:r>
+    </w:p>
+    <w:p>
+      <w:pPr>
+        <w:pStyle w:val="Normal"/>
+        <w:ind w:left="0" w:right="0" w:hanging="0"/>
+        <w:rPr>
+          <w:sz w:val="24"/>
+          <w:szCs w:val="24"/>
+        </w:rPr>
+      </w:pPr>
+      <w:r>
+        <w:rPr>
+          <w:sz w:val="24"/>
+          <w:szCs w:val="24"/>
+        </w:rPr>
+        <w:t>4) BasicConnection class – It inherits the Connection abstract class and declares its member methods.</w:t>
+      </w:r>
+    </w:p>
+    <w:p>
+      <w:pPr>
+        <w:pStyle w:val="Normal"/>
+        <w:ind w:left="0" w:right="0" w:hanging="0"/>
+        <w:rPr>
+          <w:sz w:val="24"/>
+          <w:szCs w:val="24"/>
+        </w:rPr>
+      </w:pPr>
+      <w:r>
+        <w:rPr>
+          <w:sz w:val="24"/>
+          <w:szCs w:val="24"/>
+        </w:rPr>
+      </w:r>
+    </w:p>
+    <w:p>
+      <w:pPr>
+        <w:pStyle w:val="Normal"/>
+        <w:ind w:left="0" w:right="0" w:hanging="0"/>
+        <w:rPr>
+          <w:sz w:val="24"/>
+          <w:szCs w:val="24"/>
+        </w:rPr>
+      </w:pPr>
+      <w:r>
+        <w:rPr>
+          <w:sz w:val="24"/>
+          <w:szCs w:val="24"/>
+        </w:rPr>
+        <w:t>5) Channel class - This class contains a queue of the ChatMsg objects received by the channel(here channel can be public channel or DM). It will help in both server and client module.</w:t>
+      </w:r>
+    </w:p>
+    <w:p>
+      <w:pPr>
+        <w:pStyle w:val="Normal"/>
+        <w:ind w:left="0" w:right="0" w:hanging="0"/>
+        <w:rPr>
+          <w:sz w:val="24"/>
+          <w:szCs w:val="24"/>
+        </w:rPr>
+      </w:pPr>
+      <w:r>
+        <w:rPr>
+          <w:sz w:val="24"/>
+          <w:szCs w:val="24"/>
+        </w:rPr>
+      </w:r>
+    </w:p>
+    <w:p>
+      <w:pPr>
+        <w:pStyle w:val="Normal"/>
+        <w:ind w:left="0" w:right="0" w:hanging="0"/>
+        <w:rPr>
+          <w:sz w:val="24"/>
+          <w:szCs w:val="24"/>
+        </w:rPr>
+      </w:pPr>
+      <w:r>
+        <w:rPr>
+          <w:sz w:val="24"/>
+          <w:szCs w:val="24"/>
+        </w:rPr>
+        <w:t xml:space="preserve">      </w:t>
+      </w:r>
+      <w:r>
+        <w:rPr>
+          <w:sz w:val="24"/>
+          <w:szCs w:val="24"/>
+        </w:rPr>
+        <w:t>Member variables :</w:t>
+      </w:r>
+    </w:p>
+    <w:p>
+      <w:pPr>
+        <w:pStyle w:val="Normal"/>
+        <w:ind w:left="720" w:right="0" w:hanging="0"/>
+        <w:rPr>
+          <w:sz w:val="24"/>
+          <w:szCs w:val="24"/>
+        </w:rPr>
+      </w:pPr>
+      <w:r>
+        <w:rPr>
+          <w:sz w:val="24"/>
+          <w:szCs w:val="24"/>
+        </w:rPr>
+        <w:t>a) messageList: Queue&lt;ChatMsg&gt; - List of messages for the channel</w:t>
+      </w:r>
+    </w:p>
+    <w:p>
+      <w:pPr>
+        <w:pStyle w:val="Normal"/>
+        <w:ind w:left="720" w:right="0" w:hanging="0"/>
+        <w:rPr>
+          <w:sz w:val="24"/>
+          <w:szCs w:val="24"/>
+        </w:rPr>
+      </w:pPr>
+      <w:r>
+        <w:rPr>
+          <w:sz w:val="24"/>
+          <w:szCs w:val="24"/>
+        </w:rPr>
+        <w:t xml:space="preserve">b) channelPrefix: Prefix – Prefix for the channel </w:t>
+      </w:r>
+    </w:p>
+    <w:p>
+      <w:pPr>
+        <w:pStyle w:val="Normal"/>
+        <w:ind w:left="720" w:right="0" w:hanging="0"/>
+        <w:rPr>
+          <w:sz w:val="24"/>
+          <w:szCs w:val="24"/>
+        </w:rPr>
+      </w:pPr>
+      <w:r>
+        <w:rPr>
+          <w:sz w:val="24"/>
+          <w:szCs w:val="24"/>
+        </w:rPr>
+        <w:t>c) channelName: String – Name of the channel</w:t>
+      </w:r>
+    </w:p>
+    <w:p>
+      <w:pPr>
+        <w:pStyle w:val="Normal"/>
+        <w:ind w:left="720" w:right="0" w:hanging="0"/>
+        <w:rPr>
+          <w:sz w:val="24"/>
+          <w:szCs w:val="24"/>
+        </w:rPr>
+      </w:pPr>
+      <w:r>
+        <w:rPr>
+          <w:sz w:val="24"/>
+          <w:szCs w:val="24"/>
+        </w:rPr>
+        <w:t xml:space="preserve">d) dmORgroup: Boolean? - Used to state if the Channel object is DMChannel(true) or GroupChannel(false)  </w:t>
+      </w:r>
+    </w:p>
+    <w:p>
+      <w:pPr>
+        <w:pStyle w:val="Normal"/>
+        <w:ind w:left="0" w:right="0" w:hanging="0"/>
+        <w:rPr>
+          <w:sz w:val="24"/>
+          <w:szCs w:val="24"/>
+        </w:rPr>
+      </w:pPr>
+      <w:r>
+        <w:rPr>
+          <w:sz w:val="24"/>
+          <w:szCs w:val="24"/>
+        </w:rPr>
+      </w:r>
+    </w:p>
+    <w:p>
+      <w:pPr>
+        <w:pStyle w:val="Normal"/>
+        <w:ind w:left="0" w:right="0" w:hanging="0"/>
+        <w:rPr>
+          <w:sz w:val="24"/>
+          <w:szCs w:val="24"/>
+        </w:rPr>
+      </w:pPr>
+      <w:r>
+        <w:rPr>
+          <w:sz w:val="24"/>
+          <w:szCs w:val="24"/>
+        </w:rPr>
+        <w:t xml:space="preserve">      </w:t>
+      </w:r>
+      <w:r>
+        <w:rPr>
+          <w:sz w:val="24"/>
+          <w:szCs w:val="24"/>
+        </w:rPr>
+        <w:t>Functions :</w:t>
+      </w:r>
+    </w:p>
+    <w:p>
+      <w:pPr>
+        <w:pStyle w:val="Normal"/>
+        <w:ind w:left="720" w:right="0" w:hanging="0"/>
+        <w:rPr>
+          <w:sz w:val="24"/>
+          <w:szCs w:val="24"/>
+        </w:rPr>
+      </w:pPr>
+      <w:r>
+        <w:rPr>
+          <w:sz w:val="24"/>
+          <w:szCs w:val="24"/>
+        </w:rPr>
+        <w:t xml:space="preserve">a) Channel(String,Int) – Construct a Channel object and </w:t>
+      </w:r>
+    </w:p>
+    <w:p>
+      <w:pPr>
+        <w:pStyle w:val="Normal"/>
+        <w:ind w:left="720" w:right="0" w:hanging="0"/>
+        <w:rPr>
+          <w:sz w:val="24"/>
+          <w:szCs w:val="24"/>
+        </w:rPr>
+      </w:pPr>
+      <w:r>
+        <w:rPr>
+          <w:sz w:val="24"/>
+          <w:szCs w:val="24"/>
+        </w:rPr>
+      </w:r>
+    </w:p>
+    <w:p>
+      <w:pPr>
+        <w:pStyle w:val="Normal"/>
+        <w:ind w:left="0" w:right="0" w:hanging="0"/>
+        <w:rPr>
+          <w:sz w:val="24"/>
+          <w:szCs w:val="24"/>
+        </w:rPr>
+      </w:pPr>
+      <w:r>
+        <w:rPr>
+          <w:sz w:val="24"/>
+          <w:szCs w:val="24"/>
+        </w:rPr>
+        <w:t xml:space="preserve">       </w:t>
+      </w:r>
+      <w:r>
+        <w:rPr>
+          <w:sz w:val="24"/>
+          <w:szCs w:val="24"/>
+        </w:rPr>
+        <w:t xml:space="preserve">In my implementation the Channel class is a abstract class, which we use to inherit             </w:t>
+      </w:r>
+    </w:p>
+    <w:p>
+      <w:pPr>
+        <w:pStyle w:val="Normal"/>
+        <w:ind w:left="0" w:right="0" w:hanging="0"/>
+        <w:rPr>
+          <w:sz w:val="24"/>
+          <w:szCs w:val="24"/>
+        </w:rPr>
+      </w:pPr>
+      <w:r>
+        <w:rPr>
+          <w:sz w:val="24"/>
+          <w:szCs w:val="24"/>
+        </w:rPr>
+        <w:t xml:space="preserve">       </w:t>
+      </w:r>
+      <w:r>
+        <w:rPr>
+          <w:sz w:val="24"/>
+          <w:szCs w:val="24"/>
+        </w:rPr>
+        <w:t xml:space="preserve">into DMChannel class(for Direct messages) and GroupChannel class(for group </w:t>
+      </w:r>
+    </w:p>
+    <w:p>
+      <w:pPr>
+        <w:pStyle w:val="Normal"/>
+        <w:ind w:left="0" w:right="0" w:hanging="0"/>
+        <w:rPr>
+          <w:sz w:val="24"/>
+          <w:szCs w:val="24"/>
+        </w:rPr>
+      </w:pPr>
+      <w:r>
+        <w:rPr>
+          <w:sz w:val="24"/>
+          <w:szCs w:val="24"/>
+        </w:rPr>
+        <w:t xml:space="preserve">       </w:t>
+      </w:r>
+      <w:r>
+        <w:rPr>
+          <w:sz w:val="24"/>
+          <w:szCs w:val="24"/>
+        </w:rPr>
+        <w:t xml:space="preserve">messages). </w:t>
+      </w:r>
+    </w:p>
+    <w:p>
+      <w:pPr>
+        <w:pStyle w:val="Normal"/>
+        <w:ind w:left="0" w:right="0" w:hanging="0"/>
+        <w:rPr>
+          <w:sz w:val="24"/>
+          <w:szCs w:val="24"/>
+        </w:rPr>
+      </w:pPr>
+      <w:r>
+        <w:rPr>
+          <w:sz w:val="24"/>
+          <w:szCs w:val="24"/>
+        </w:rPr>
+        <w:t xml:space="preserve">       </w:t>
+      </w:r>
+    </w:p>
+    <w:p>
+      <w:pPr>
+        <w:pStyle w:val="Normal"/>
+        <w:ind w:left="0" w:right="0" w:hanging="0"/>
+        <w:rPr>
+          <w:sz w:val="24"/>
+          <w:szCs w:val="24"/>
+        </w:rPr>
+      </w:pPr>
+      <w:r>
+        <w:rPr>
+          <w:sz w:val="24"/>
+          <w:szCs w:val="24"/>
+        </w:rPr>
+        <w:t xml:space="preserve">       </w:t>
+      </w:r>
+      <w:r>
+        <w:rPr>
+          <w:sz w:val="24"/>
+          <w:szCs w:val="24"/>
+        </w:rPr>
+        <w:t xml:space="preserve">DMChannel Class - </w:t>
+      </w:r>
+    </w:p>
+    <w:p>
+      <w:pPr>
+        <w:pStyle w:val="Normal"/>
+        <w:ind w:left="0" w:right="0" w:hanging="0"/>
+        <w:rPr>
+          <w:sz w:val="24"/>
+          <w:szCs w:val="24"/>
+        </w:rPr>
+      </w:pPr>
+      <w:r>
+        <w:rPr>
+          <w:sz w:val="24"/>
+          <w:szCs w:val="24"/>
+        </w:rPr>
+        <w:t xml:space="preserve">           </w:t>
+      </w:r>
+    </w:p>
+    <w:p>
+      <w:pPr>
+        <w:pStyle w:val="Normal"/>
+        <w:ind w:left="0" w:right="0" w:hanging="0"/>
+        <w:rPr>
+          <w:sz w:val="24"/>
+          <w:szCs w:val="24"/>
+        </w:rPr>
+      </w:pPr>
+      <w:r>
+        <w:rPr>
+          <w:sz w:val="24"/>
+          <w:szCs w:val="24"/>
+        </w:rPr>
+        <w:t xml:space="preserve">            </w:t>
+      </w:r>
+      <w:r>
+        <w:rPr>
+          <w:sz w:val="24"/>
+          <w:szCs w:val="24"/>
+        </w:rPr>
+        <w:t>Member variables :</w:t>
+      </w:r>
+    </w:p>
+    <w:p>
+      <w:pPr>
+        <w:pStyle w:val="Normal"/>
+        <w:ind w:left="0" w:right="0" w:hanging="0"/>
+        <w:rPr>
+          <w:sz w:val="24"/>
+          <w:szCs w:val="24"/>
+        </w:rPr>
+      </w:pPr>
+      <w:r>
+        <w:rPr>
+          <w:sz w:val="24"/>
+          <w:szCs w:val="24"/>
+        </w:rPr>
+        <w:t xml:space="preserve">               </w:t>
+      </w:r>
+      <w:r>
+        <w:rPr>
+          <w:sz w:val="24"/>
+          <w:szCs w:val="24"/>
+        </w:rPr>
+        <w:t xml:space="preserve">a) receiverPrefix: Prefix – Prefix for the recipient                           </w:t>
+      </w:r>
+    </w:p>
+    <w:p>
+      <w:pPr>
+        <w:pStyle w:val="Normal"/>
+        <w:ind w:left="0" w:right="0" w:hanging="0"/>
+        <w:rPr>
+          <w:sz w:val="24"/>
+          <w:szCs w:val="24"/>
+        </w:rPr>
+      </w:pPr>
+      <w:r>
+        <w:rPr>
+          <w:sz w:val="24"/>
+          <w:szCs w:val="24"/>
+        </w:rPr>
+        <w:t xml:space="preserve">          </w:t>
+      </w:r>
+    </w:p>
+    <w:p>
+      <w:pPr>
+        <w:pStyle w:val="Normal"/>
+        <w:ind w:left="0" w:right="0" w:hanging="0"/>
+        <w:rPr>
+          <w:sz w:val="24"/>
+          <w:szCs w:val="24"/>
+        </w:rPr>
+      </w:pPr>
+      <w:r>
+        <w:rPr>
+          <w:sz w:val="24"/>
+          <w:szCs w:val="24"/>
+        </w:rPr>
+        <w:t xml:space="preserve">            </w:t>
+      </w:r>
+      <w:r>
+        <w:rPr>
+          <w:sz w:val="24"/>
+          <w:szCs w:val="24"/>
+        </w:rPr>
+        <w:t>Functions :</w:t>
+      </w:r>
+    </w:p>
+    <w:p>
+      <w:pPr>
+        <w:pStyle w:val="Normal"/>
+        <w:ind w:left="0" w:right="0" w:hanging="0"/>
+        <w:rPr>
+          <w:sz w:val="24"/>
+          <w:szCs w:val="24"/>
+        </w:rPr>
+      </w:pPr>
+      <w:r>
+        <w:rPr>
+          <w:sz w:val="24"/>
+          <w:szCs w:val="24"/>
+        </w:rPr>
+        <w:t xml:space="preserve">               </w:t>
+      </w:r>
+      <w:r>
+        <w:rPr>
+          <w:sz w:val="24"/>
+          <w:szCs w:val="24"/>
+        </w:rPr>
+        <w:t xml:space="preserve">a) DMChannel(Prefix,Prefix) – Construct the receiverPrefix and the   </w:t>
+      </w:r>
+    </w:p>
+    <w:p>
+      <w:pPr>
+        <w:pStyle w:val="Normal"/>
+        <w:ind w:left="0" w:right="0" w:hanging="0"/>
+        <w:rPr>
+          <w:sz w:val="24"/>
+          <w:szCs w:val="24"/>
+        </w:rPr>
+      </w:pPr>
+      <w:r>
+        <w:rPr>
+          <w:sz w:val="24"/>
+          <w:szCs w:val="24"/>
+        </w:rPr>
+        <w:t xml:space="preserve">                   </w:t>
+      </w:r>
+      <w:r>
+        <w:rPr>
+          <w:sz w:val="24"/>
+          <w:szCs w:val="24"/>
+        </w:rPr>
+        <w:t xml:space="preserve">channelPrefix </w:t>
+      </w:r>
+    </w:p>
+    <w:p>
+      <w:pPr>
+        <w:pStyle w:val="Normal"/>
+        <w:ind w:left="0" w:right="0" w:hanging="0"/>
+        <w:rPr>
+          <w:sz w:val="24"/>
+          <w:szCs w:val="24"/>
+        </w:rPr>
+      </w:pPr>
+      <w:r>
+        <w:rPr>
+          <w:sz w:val="24"/>
+          <w:szCs w:val="24"/>
+        </w:rPr>
+        <w:t xml:space="preserve">       </w:t>
+      </w:r>
+    </w:p>
+    <w:p>
+      <w:pPr>
+        <w:pStyle w:val="Normal"/>
+        <w:ind w:left="0" w:right="0" w:hanging="0"/>
+        <w:rPr>
+          <w:sz w:val="24"/>
+          <w:szCs w:val="24"/>
+        </w:rPr>
+      </w:pPr>
+      <w:r>
+        <w:rPr>
+          <w:sz w:val="24"/>
+          <w:szCs w:val="24"/>
+        </w:rPr>
+        <w:t xml:space="preserve">       </w:t>
+      </w:r>
+      <w:r>
+        <w:rPr>
+          <w:sz w:val="24"/>
+          <w:szCs w:val="24"/>
+        </w:rPr>
+        <w:t>GroupChannel Class -</w:t>
+      </w:r>
+    </w:p>
+    <w:p>
+      <w:pPr>
+        <w:pStyle w:val="Normal"/>
+        <w:ind w:left="0" w:right="0" w:hanging="0"/>
+        <w:rPr>
+          <w:sz w:val="24"/>
+          <w:szCs w:val="24"/>
+        </w:rPr>
+      </w:pPr>
+      <w:r>
+        <w:rPr>
+          <w:sz w:val="24"/>
+          <w:szCs w:val="24"/>
+        </w:rPr>
+        <w:t xml:space="preserve">             </w:t>
+      </w:r>
+    </w:p>
+    <w:p>
+      <w:pPr>
+        <w:pStyle w:val="Normal"/>
+        <w:ind w:left="0" w:right="0" w:hanging="0"/>
+        <w:rPr>
+          <w:sz w:val="24"/>
+          <w:szCs w:val="24"/>
+        </w:rPr>
+      </w:pPr>
+      <w:r>
+        <w:rPr>
+          <w:sz w:val="24"/>
+          <w:szCs w:val="24"/>
+        </w:rPr>
+        <w:t xml:space="preserve">            </w:t>
+      </w:r>
+      <w:r>
+        <w:rPr>
+          <w:sz w:val="24"/>
+          <w:szCs w:val="24"/>
+        </w:rPr>
+        <w:t>Member variables :</w:t>
+      </w:r>
+    </w:p>
+    <w:p>
+      <w:pPr>
+        <w:pStyle w:val="Normal"/>
+        <w:ind w:left="0" w:right="0" w:hanging="0"/>
+        <w:rPr>
+          <w:sz w:val="24"/>
+          <w:szCs w:val="24"/>
+        </w:rPr>
+      </w:pPr>
+      <w:r>
+        <w:rPr>
+          <w:sz w:val="24"/>
+          <w:szCs w:val="24"/>
+        </w:rPr>
+        <w:t xml:space="preserve">                </w:t>
+      </w:r>
+      <w:r>
+        <w:rPr>
+          <w:sz w:val="24"/>
+          <w:szCs w:val="24"/>
+        </w:rPr>
+        <w:t xml:space="preserve">a) receiverGroupPPL: MutableList&lt;Prefix&gt; - List of the prefixes of the people ‘                    </w:t>
+      </w:r>
+    </w:p>
+    <w:p>
+      <w:pPr>
+        <w:pStyle w:val="Normal"/>
+        <w:ind w:left="0" w:right="0" w:hanging="0"/>
+        <w:rPr>
+          <w:sz w:val="24"/>
+          <w:szCs w:val="24"/>
+        </w:rPr>
+      </w:pPr>
+      <w:r>
+        <w:rPr>
+          <w:sz w:val="24"/>
+          <w:szCs w:val="24"/>
+        </w:rPr>
+        <w:t xml:space="preserve">                    </w:t>
+      </w:r>
+      <w:r>
+        <w:rPr>
+          <w:sz w:val="24"/>
+          <w:szCs w:val="24"/>
+        </w:rPr>
+        <w:t>in the channel</w:t>
+      </w:r>
+    </w:p>
+    <w:p>
+      <w:pPr>
+        <w:pStyle w:val="Normal"/>
+        <w:ind w:left="0" w:right="0" w:hanging="0"/>
+        <w:rPr>
+          <w:sz w:val="24"/>
+          <w:szCs w:val="24"/>
+        </w:rPr>
+      </w:pPr>
+      <w:r>
+        <w:rPr>
+          <w:sz w:val="24"/>
+          <w:szCs w:val="24"/>
+        </w:rPr>
+      </w:r>
+    </w:p>
+    <w:p>
+      <w:pPr>
+        <w:pStyle w:val="Normal"/>
+        <w:ind w:left="0" w:right="0" w:hanging="0"/>
+        <w:rPr>
+          <w:sz w:val="24"/>
+          <w:szCs w:val="24"/>
+        </w:rPr>
+      </w:pPr>
+      <w:r>
+        <w:rPr>
+          <w:sz w:val="24"/>
+          <w:szCs w:val="24"/>
+        </w:rPr>
+        <w:t xml:space="preserve">            </w:t>
+      </w:r>
+      <w:r>
+        <w:rPr>
+          <w:sz w:val="24"/>
+          <w:szCs w:val="24"/>
+        </w:rPr>
+        <w:t xml:space="preserve">Functions :    </w:t>
+      </w:r>
+    </w:p>
+    <w:p>
+      <w:pPr>
+        <w:pStyle w:val="Normal"/>
+        <w:ind w:left="0" w:right="0" w:hanging="0"/>
+        <w:rPr>
+          <w:sz w:val="24"/>
+          <w:szCs w:val="24"/>
+        </w:rPr>
+      </w:pPr>
+      <w:r>
+        <w:rPr>
+          <w:sz w:val="24"/>
+          <w:szCs w:val="24"/>
+        </w:rPr>
+        <w:t xml:space="preserve">                </w:t>
+      </w:r>
+      <w:r>
+        <w:rPr>
+          <w:sz w:val="24"/>
+          <w:szCs w:val="24"/>
+        </w:rPr>
+        <w:t>a) addPPL(Prefix) – Prefix to be added</w:t>
+      </w:r>
+    </w:p>
+    <w:p>
+      <w:pPr>
+        <w:pStyle w:val="Normal"/>
+        <w:ind w:left="0" w:right="0" w:hanging="0"/>
+        <w:rPr>
+          <w:sz w:val="24"/>
+          <w:szCs w:val="24"/>
+        </w:rPr>
+      </w:pPr>
+      <w:r>
+        <w:rPr>
+          <w:sz w:val="24"/>
+          <w:szCs w:val="24"/>
+        </w:rPr>
+        <w:t xml:space="preserve">                </w:t>
+      </w:r>
+      <w:r>
+        <w:rPr>
+          <w:sz w:val="24"/>
+          <w:szCs w:val="24"/>
+        </w:rPr>
+        <w:t>b) ifPplIsThere(Prefix): Boolean – Check if the Prefix is there or not</w:t>
+      </w:r>
+    </w:p>
+    <w:p>
+      <w:pPr>
+        <w:pStyle w:val="Normal"/>
+        <w:ind w:left="0" w:right="0" w:hanging="0"/>
+        <w:rPr>
+          <w:sz w:val="24"/>
+          <w:szCs w:val="24"/>
+        </w:rPr>
+      </w:pPr>
+      <w:r>
+        <w:rPr>
+          <w:sz w:val="24"/>
+          <w:szCs w:val="24"/>
+        </w:rPr>
+        <w:t xml:space="preserve">                </w:t>
+      </w:r>
+      <w:r>
+        <w:rPr>
+          <w:sz w:val="24"/>
+          <w:szCs w:val="24"/>
+        </w:rPr>
+        <w:t>c) removePPL(Prefix) – Remove a particular prefix</w:t>
+      </w:r>
+    </w:p>
+    <w:p>
+      <w:pPr>
+        <w:pStyle w:val="Normal"/>
+        <w:ind w:left="0" w:right="0" w:hanging="0"/>
+        <w:rPr>
+          <w:sz w:val="24"/>
+          <w:szCs w:val="24"/>
+        </w:rPr>
+      </w:pPr>
+      <w:r>
+        <w:rPr>
+          <w:sz w:val="24"/>
+          <w:szCs w:val="24"/>
+        </w:rPr>
+        <w:t xml:space="preserve">     </w:t>
+      </w:r>
+    </w:p>
+    <w:p>
+      <w:pPr>
+        <w:pStyle w:val="Normal"/>
+        <w:ind w:left="0" w:right="0" w:hanging="0"/>
+        <w:rPr>
+          <w:sz w:val="24"/>
+          <w:szCs w:val="24"/>
+        </w:rPr>
+      </w:pPr>
+      <w:r>
+        <w:rPr>
+          <w:sz w:val="24"/>
+          <w:szCs w:val="24"/>
+        </w:rPr>
+        <w:t xml:space="preserve">        </w:t>
+      </w:r>
+    </w:p>
+    <w:p>
+      <w:pPr>
+        <w:pStyle w:val="Normal"/>
+        <w:ind w:left="0" w:right="0" w:hanging="0"/>
+        <w:rPr>
+          <w:sz w:val="24"/>
+          <w:szCs w:val="24"/>
+        </w:rPr>
+      </w:pPr>
+      <w:r>
+        <w:rPr>
+          <w:sz w:val="24"/>
+          <w:szCs w:val="24"/>
+        </w:rPr>
+        <w:t xml:space="preserve">      </w:t>
+      </w:r>
+      <w:r>
+        <w:rPr>
+          <w:sz w:val="24"/>
+          <w:szCs w:val="24"/>
+        </w:rPr>
+        <w:t xml:space="preserve">For GroupChannel objects, its not possible to instantiate all the users at runtime. </w:t>
+      </w:r>
+    </w:p>
+    <w:p>
+      <w:pPr>
+        <w:pStyle w:val="Normal"/>
+        <w:ind w:left="0" w:right="0" w:hanging="0"/>
+        <w:rPr>
+          <w:sz w:val="24"/>
+          <w:szCs w:val="24"/>
+        </w:rPr>
+      </w:pPr>
+      <w:r>
+        <w:rPr>
+          <w:sz w:val="24"/>
+          <w:szCs w:val="24"/>
+        </w:rPr>
+        <w:t xml:space="preserve">      </w:t>
+      </w:r>
+      <w:r>
+        <w:rPr>
+          <w:sz w:val="24"/>
+          <w:szCs w:val="24"/>
+        </w:rPr>
+        <w:t xml:space="preserve">People may come and go at any instant.Also both DMChannel &amp; GroupChannels </w:t>
+      </w:r>
+    </w:p>
+    <w:p>
+      <w:pPr>
+        <w:pStyle w:val="Normal"/>
+        <w:ind w:left="0" w:right="0" w:hanging="0"/>
+        <w:rPr>
+          <w:sz w:val="24"/>
+          <w:szCs w:val="24"/>
+        </w:rPr>
+      </w:pPr>
+      <w:r>
+        <w:rPr>
+          <w:sz w:val="24"/>
+          <w:szCs w:val="24"/>
+        </w:rPr>
+        <w:t xml:space="preserve">      </w:t>
+      </w:r>
+      <w:r>
+        <w:rPr>
+          <w:sz w:val="24"/>
+          <w:szCs w:val="24"/>
+        </w:rPr>
+        <w:t xml:space="preserve">will be present in the server, so they need to be mixed and matched from the </w:t>
+      </w:r>
+    </w:p>
+    <w:p>
+      <w:pPr>
+        <w:pStyle w:val="Normal"/>
+        <w:ind w:left="0" w:right="0" w:hanging="0"/>
+        <w:rPr>
+          <w:sz w:val="24"/>
+          <w:szCs w:val="24"/>
+        </w:rPr>
+      </w:pPr>
+      <w:r>
+        <w:rPr>
+          <w:sz w:val="24"/>
+          <w:szCs w:val="24"/>
+        </w:rPr>
+        <w:t xml:space="preserve">      </w:t>
+      </w:r>
+      <w:r>
+        <w:rPr>
+          <w:sz w:val="24"/>
+          <w:szCs w:val="24"/>
+        </w:rPr>
+        <w:t>incoming connections.</w:t>
+      </w:r>
+    </w:p>
+    <w:p>
+      <w:pPr>
+        <w:pStyle w:val="Normal"/>
+        <w:ind w:left="0" w:right="0" w:hanging="0"/>
+        <w:rPr>
+          <w:sz w:val="24"/>
+          <w:szCs w:val="24"/>
+        </w:rPr>
+      </w:pPr>
+      <w:r>
+        <w:rPr>
+          <w:sz w:val="24"/>
+          <w:szCs w:val="24"/>
+        </w:rPr>
+      </w:r>
+    </w:p>
+    <w:p>
+      <w:pPr>
+        <w:pStyle w:val="Normal"/>
+        <w:ind w:left="0" w:right="0" w:hanging="0"/>
+        <w:rPr>
+          <w:sz w:val="24"/>
+          <w:szCs w:val="24"/>
+        </w:rPr>
+      </w:pPr>
+      <w:r>
+        <w:rPr>
+          <w:sz w:val="24"/>
+          <w:szCs w:val="24"/>
+        </w:rPr>
+        <w:t>6) AlohaClient :</w:t>
+      </w:r>
+    </w:p>
+    <w:p>
+      <w:pPr>
+        <w:pStyle w:val="Normal"/>
+        <w:ind w:left="0" w:right="0" w:hanging="0"/>
+        <w:rPr>
+          <w:sz w:val="24"/>
+          <w:szCs w:val="24"/>
+        </w:rPr>
+      </w:pPr>
+      <w:r>
+        <w:rPr>
+          <w:sz w:val="24"/>
+          <w:szCs w:val="24"/>
+        </w:rPr>
+        <w:t xml:space="preserve">    </w:t>
+      </w:r>
+    </w:p>
+    <w:p>
+      <w:pPr>
+        <w:pStyle w:val="Normal"/>
+        <w:ind w:left="0" w:right="0" w:hanging="0"/>
+        <w:rPr>
+          <w:sz w:val="24"/>
+          <w:szCs w:val="24"/>
+        </w:rPr>
+      </w:pPr>
+      <w:r>
+        <w:rPr>
+          <w:sz w:val="24"/>
+          <w:szCs w:val="24"/>
+        </w:rPr>
+        <w:t xml:space="preserve">    </w:t>
+      </w:r>
+      <w:r>
+        <w:rPr>
+          <w:sz w:val="24"/>
+          <w:szCs w:val="24"/>
+        </w:rPr>
+        <w:t xml:space="preserve">This is class which helps in client connection of the software users. It is also present </w:t>
+      </w:r>
+    </w:p>
+    <w:p>
+      <w:pPr>
+        <w:pStyle w:val="Normal"/>
+        <w:ind w:left="0" w:right="0" w:hanging="0"/>
+        <w:rPr>
+          <w:sz w:val="24"/>
+          <w:szCs w:val="24"/>
+        </w:rPr>
+      </w:pPr>
+      <w:r>
+        <w:rPr>
+          <w:sz w:val="24"/>
+          <w:szCs w:val="24"/>
+        </w:rPr>
+        <w:t xml:space="preserve">    </w:t>
+      </w:r>
+      <w:r>
+        <w:rPr>
+          <w:sz w:val="24"/>
+          <w:szCs w:val="24"/>
+        </w:rPr>
+        <w:t>in the Server module to help find the users for the server. READ: WIP</w:t>
+      </w:r>
+    </w:p>
+    <w:p>
+      <w:pPr>
+        <w:pStyle w:val="Normal"/>
+        <w:ind w:left="0" w:right="0" w:hanging="0"/>
+        <w:rPr>
+          <w:sz w:val="24"/>
+          <w:szCs w:val="24"/>
+        </w:rPr>
+      </w:pPr>
+      <w:r>
+        <w:rPr>
+          <w:sz w:val="24"/>
+          <w:szCs w:val="24"/>
+        </w:rPr>
+      </w:r>
+    </w:p>
+    <w:p>
+      <w:pPr>
+        <w:pStyle w:val="Normal"/>
+        <w:ind w:left="0" w:right="0" w:hanging="0"/>
+        <w:rPr>
+          <w:sz w:val="24"/>
+          <w:szCs w:val="24"/>
+        </w:rPr>
+      </w:pPr>
+      <w:r>
+        <w:rPr>
+          <w:sz w:val="24"/>
+          <w:szCs w:val="24"/>
+        </w:rPr>
+        <w:t xml:space="preserve">      </w:t>
+      </w:r>
+      <w:r>
+        <w:rPr>
+          <w:sz w:val="24"/>
+          <w:szCs w:val="24"/>
+        </w:rPr>
+        <w:t>Member Variables :</w:t>
+      </w:r>
+    </w:p>
+    <w:p>
+      <w:pPr>
+        <w:pStyle w:val="Normal"/>
+        <w:ind w:left="0" w:right="0" w:hanging="0"/>
+        <w:rPr>
+          <w:sz w:val="24"/>
+          <w:szCs w:val="24"/>
+        </w:rPr>
+      </w:pPr>
+      <w:r>
+        <w:rPr>
+          <w:sz w:val="24"/>
+          <w:szCs w:val="24"/>
+        </w:rPr>
+        <w:t xml:space="preserve">         </w:t>
+      </w:r>
+      <w:r>
+        <w:rPr>
+          <w:sz w:val="24"/>
+          <w:szCs w:val="24"/>
+        </w:rPr>
+        <w:t>a) channels : MutableList&lt;Channel&gt; - List of channels the client is joined in</w:t>
+      </w:r>
+    </w:p>
+    <w:p>
+      <w:pPr>
+        <w:pStyle w:val="Normal"/>
+        <w:ind w:left="0" w:right="0" w:hanging="0"/>
+        <w:rPr>
+          <w:sz w:val="24"/>
+          <w:szCs w:val="24"/>
+        </w:rPr>
+      </w:pPr>
+      <w:r>
+        <w:rPr>
+          <w:sz w:val="24"/>
+          <w:szCs w:val="24"/>
+        </w:rPr>
+        <w:t xml:space="preserve">         </w:t>
+      </w:r>
+      <w:r>
+        <w:rPr>
+          <w:sz w:val="24"/>
+          <w:szCs w:val="24"/>
+        </w:rPr>
+        <w:t>b) conn : BasicConnection – Connection used to connect to the server.</w:t>
+      </w:r>
+    </w:p>
+    <w:p>
+      <w:pPr>
+        <w:pStyle w:val="Normal"/>
+        <w:ind w:left="0" w:right="0" w:hanging="0"/>
+        <w:rPr>
+          <w:sz w:val="24"/>
+          <w:szCs w:val="24"/>
+        </w:rPr>
+      </w:pPr>
+      <w:r>
+        <w:rPr>
+          <w:sz w:val="24"/>
+          <w:szCs w:val="24"/>
+        </w:rPr>
+        <w:t xml:space="preserve">         </w:t>
+      </w:r>
+      <w:r>
+        <w:rPr>
+          <w:sz w:val="24"/>
+          <w:szCs w:val="24"/>
+        </w:rPr>
+        <w:t>c) serverIp : String – IP of the server</w:t>
+      </w:r>
+    </w:p>
+    <w:p>
+      <w:pPr>
+        <w:pStyle w:val="Normal"/>
+        <w:ind w:left="0" w:right="0" w:hanging="0"/>
+        <w:rPr>
+          <w:sz w:val="24"/>
+          <w:szCs w:val="24"/>
+        </w:rPr>
+      </w:pPr>
+      <w:r>
+        <w:rPr>
+          <w:sz w:val="24"/>
+          <w:szCs w:val="24"/>
+        </w:rPr>
+        <w:t xml:space="preserve">         </w:t>
+      </w:r>
+      <w:r>
+        <w:rPr>
+          <w:sz w:val="24"/>
+          <w:szCs w:val="24"/>
+        </w:rPr>
+        <w:t>d) myIp – IP of the client</w:t>
+      </w:r>
+    </w:p>
+    <w:p>
+      <w:pPr>
+        <w:pStyle w:val="Normal"/>
+        <w:ind w:left="0" w:right="0" w:hanging="0"/>
+        <w:rPr>
+          <w:sz w:val="24"/>
+          <w:szCs w:val="24"/>
+        </w:rPr>
+      </w:pPr>
+      <w:r>
+        <w:rPr>
+          <w:sz w:val="24"/>
+          <w:szCs w:val="24"/>
+        </w:rPr>
+        <w:t xml:space="preserve">         </w:t>
+      </w:r>
+      <w:r>
+        <w:rPr>
+          <w:sz w:val="24"/>
+          <w:szCs w:val="24"/>
+        </w:rPr>
+        <w:t>e) port – Port of the client and the server</w:t>
+      </w:r>
+    </w:p>
+    <w:p>
+      <w:pPr>
+        <w:pStyle w:val="Normal"/>
+        <w:ind w:left="0" w:right="0" w:hanging="0"/>
+        <w:rPr>
+          <w:sz w:val="24"/>
+          <w:szCs w:val="24"/>
+        </w:rPr>
+      </w:pPr>
+      <w:r>
+        <w:rPr>
+          <w:sz w:val="24"/>
+          <w:szCs w:val="24"/>
+        </w:rPr>
+        <w:t xml:space="preserve">         </w:t>
+      </w:r>
+      <w:r>
+        <w:rPr>
+          <w:sz w:val="24"/>
+          <w:szCs w:val="24"/>
+        </w:rPr>
+        <w:t>f) prefix – Prefix of the client</w:t>
+      </w:r>
+    </w:p>
+    <w:p>
+      <w:pPr>
+        <w:pStyle w:val="Normal"/>
+        <w:ind w:left="0" w:right="0" w:hanging="0"/>
+        <w:rPr>
+          <w:sz w:val="24"/>
+          <w:szCs w:val="24"/>
+        </w:rPr>
+      </w:pPr>
+      <w:r>
+        <w:rPr>
+          <w:sz w:val="24"/>
+          <w:szCs w:val="24"/>
+        </w:rPr>
+        <w:t xml:space="preserve">      </w:t>
+      </w:r>
+    </w:p>
+    <w:p>
+      <w:pPr>
+        <w:pStyle w:val="Normal"/>
+        <w:ind w:left="0" w:right="0" w:hanging="0"/>
+        <w:rPr>
+          <w:sz w:val="24"/>
+          <w:szCs w:val="24"/>
+        </w:rPr>
+      </w:pPr>
+      <w:r>
+        <w:rPr>
+          <w:sz w:val="24"/>
+          <w:szCs w:val="24"/>
+        </w:rPr>
+        <w:t xml:space="preserve">      </w:t>
+      </w:r>
+      <w:r>
+        <w:rPr>
+          <w:sz w:val="24"/>
+          <w:szCs w:val="24"/>
+        </w:rPr>
+        <w:t>Functions :</w:t>
+      </w:r>
+    </w:p>
+    <w:p>
+      <w:pPr>
+        <w:pStyle w:val="Normal"/>
+        <w:ind w:left="0" w:right="0" w:hanging="0"/>
+        <w:rPr>
+          <w:sz w:val="24"/>
+          <w:szCs w:val="24"/>
+        </w:rPr>
+      </w:pPr>
+      <w:r>
+        <w:rPr>
+          <w:sz w:val="24"/>
+          <w:szCs w:val="24"/>
+        </w:rPr>
+        <w:t xml:space="preserve">         </w:t>
+      </w:r>
+      <w:r>
+        <w:rPr>
+          <w:sz w:val="24"/>
+          <w:szCs w:val="24"/>
+        </w:rPr>
+        <w:t xml:space="preserve">a) AlohaClient(String,String,String) -  Constructs the object. The parameters are </w:t>
+      </w:r>
+    </w:p>
+    <w:p>
+      <w:pPr>
+        <w:pStyle w:val="Normal"/>
+        <w:ind w:left="0" w:right="0" w:hanging="0"/>
+        <w:rPr>
+          <w:sz w:val="24"/>
+          <w:szCs w:val="24"/>
+        </w:rPr>
+      </w:pPr>
+      <w:r>
+        <w:rPr>
+          <w:sz w:val="24"/>
+          <w:szCs w:val="24"/>
+        </w:rPr>
+        <w:t xml:space="preserve">             </w:t>
+      </w:r>
+      <w:r>
+        <w:rPr>
+          <w:sz w:val="24"/>
+          <w:szCs w:val="24"/>
+        </w:rPr>
+        <w:t xml:space="preserve">nick, ip and port. This 3 helps in initialising the myIp, prefix, serverIp, port and </w:t>
+      </w:r>
+    </w:p>
+    <w:p>
+      <w:pPr>
+        <w:pStyle w:val="Normal"/>
+        <w:ind w:left="0" w:right="0" w:hanging="0"/>
+        <w:rPr>
+          <w:sz w:val="24"/>
+          <w:szCs w:val="24"/>
+        </w:rPr>
+      </w:pPr>
+      <w:r>
+        <w:rPr>
+          <w:sz w:val="24"/>
+          <w:szCs w:val="24"/>
+        </w:rPr>
+        <w:t xml:space="preserve">             </w:t>
+      </w:r>
+      <w:r>
+        <w:rPr>
+          <w:sz w:val="24"/>
+          <w:szCs w:val="24"/>
+        </w:rPr>
+        <w:t>conn member variables.</w:t>
+      </w:r>
+    </w:p>
+    <w:p>
+      <w:pPr>
+        <w:pStyle w:val="Normal"/>
+        <w:ind w:left="0" w:right="0" w:hanging="0"/>
+        <w:rPr>
+          <w:sz w:val="24"/>
+          <w:szCs w:val="24"/>
+        </w:rPr>
+      </w:pPr>
+      <w:r>
+        <w:rPr>
+          <w:sz w:val="24"/>
+          <w:szCs w:val="24"/>
+        </w:rPr>
+        <w:t xml:space="preserve">         </w:t>
+      </w:r>
+      <w:r>
+        <w:rPr>
+          <w:sz w:val="24"/>
+          <w:szCs w:val="24"/>
+        </w:rPr>
+        <w:t>b) sendMsg(ChatMsg) – Sends a chatmsg to the server</w:t>
+      </w:r>
+    </w:p>
+    <w:p>
+      <w:pPr>
+        <w:pStyle w:val="Normal"/>
+        <w:ind w:left="0" w:right="0" w:hanging="0"/>
         <w:rPr/>
       </w:pPr>
       <w:r>
@@ -2657,30 +4438,215 @@
           <w:sz w:val="24"/>
           <w:szCs w:val="24"/>
         </w:rPr>
-        <w:t xml:space="preserve">   </w:t>
-      </w:r>
-      <w:r>
-        <w:rPr>
-          <w:sz w:val="24"/>
-          <w:szCs w:val="24"/>
-        </w:rPr>
-        <w:t>Prefix class shouldn’t have any other characters like ‘@’, ‘:’ except at the normal places.</w:t>
-      </w:r>
-    </w:p>
-    <w:p>
-      <w:pPr>
-        <w:pStyle w:val="Normal"/>
-        <w:ind w:left="0" w:right="0" w:hanging="0"/>
-        <w:rPr>
-          <w:sz w:val="24"/>
-          <w:szCs w:val="24"/>
-        </w:rPr>
-      </w:pPr>
-      <w:r>
-        <w:rPr>
-          <w:sz w:val="24"/>
-          <w:szCs w:val="24"/>
-        </w:rPr>
+        <w:t xml:space="preserve">         </w:t>
+      </w:r>
+      <w:r>
+        <w:rPr>
+          <w:sz w:val="24"/>
+          <w:szCs w:val="24"/>
+        </w:rPr>
+        <w:t xml:space="preserve">c) joinChannel(Channel) – </w:t>
+      </w:r>
+      <w:bookmarkStart w:id="1" w:name="__DdeLink__291_2905205384"/>
+      <w:r>
+        <w:rPr>
+          <w:sz w:val="24"/>
+          <w:szCs w:val="24"/>
+        </w:rPr>
+        <w:t>Helps in sending a channel join message</w:t>
+      </w:r>
+      <w:bookmarkEnd w:id="1"/>
+      <w:r>
+        <w:rPr>
+          <w:sz w:val="24"/>
+          <w:szCs w:val="24"/>
+        </w:rPr>
+        <w:t xml:space="preserve"> and adds the</w:t>
+      </w:r>
+    </w:p>
+    <w:p>
+      <w:pPr>
+        <w:pStyle w:val="Normal"/>
+        <w:ind w:left="0" w:right="0" w:hanging="0"/>
+        <w:rPr>
+          <w:sz w:val="24"/>
+          <w:szCs w:val="24"/>
+        </w:rPr>
+      </w:pPr>
+      <w:r>
+        <w:rPr>
+          <w:sz w:val="24"/>
+          <w:szCs w:val="24"/>
+        </w:rPr>
+        <w:t xml:space="preserve">             </w:t>
+      </w:r>
+      <w:r>
+        <w:rPr>
+          <w:sz w:val="24"/>
+          <w:szCs w:val="24"/>
+        </w:rPr>
+        <w:t>channel to the channels MutableList</w:t>
+      </w:r>
+    </w:p>
+    <w:p>
+      <w:pPr>
+        <w:pStyle w:val="Normal"/>
+        <w:ind w:left="0" w:right="0" w:hanging="0"/>
+        <w:rPr>
+          <w:sz w:val="24"/>
+          <w:szCs w:val="24"/>
+        </w:rPr>
+      </w:pPr>
+      <w:r>
+        <w:rPr>
+          <w:sz w:val="24"/>
+          <w:szCs w:val="24"/>
+        </w:rPr>
+        <w:t xml:space="preserve">         </w:t>
+      </w:r>
+      <w:r>
+        <w:rPr>
+          <w:sz w:val="24"/>
+          <w:szCs w:val="24"/>
+        </w:rPr>
+        <w:t>d) partChannel(Channel) - Helps in sending a channel part message and parts the</w:t>
+      </w:r>
+    </w:p>
+    <w:p>
+      <w:pPr>
+        <w:pStyle w:val="Normal"/>
+        <w:ind w:left="0" w:right="0" w:hanging="0"/>
+        <w:rPr>
+          <w:sz w:val="24"/>
+          <w:szCs w:val="24"/>
+        </w:rPr>
+      </w:pPr>
+      <w:r>
+        <w:rPr>
+          <w:sz w:val="24"/>
+          <w:szCs w:val="24"/>
+        </w:rPr>
+        <w:t xml:space="preserve">             </w:t>
+      </w:r>
+      <w:r>
+        <w:rPr>
+          <w:sz w:val="24"/>
+          <w:szCs w:val="24"/>
+        </w:rPr>
+        <w:t>given channel.</w:t>
+      </w:r>
+    </w:p>
+    <w:p>
+      <w:pPr>
+        <w:pStyle w:val="Normal"/>
+        <w:ind w:left="0" w:right="0" w:hanging="0"/>
+        <w:rPr>
+          <w:sz w:val="24"/>
+          <w:szCs w:val="24"/>
+        </w:rPr>
+      </w:pPr>
+      <w:r>
+        <w:rPr>
+          <w:sz w:val="24"/>
+          <w:szCs w:val="24"/>
+        </w:rPr>
+        <w:t xml:space="preserve">         </w:t>
+      </w:r>
+      <w:r>
+        <w:rPr>
+          <w:sz w:val="24"/>
+          <w:szCs w:val="24"/>
+        </w:rPr>
+        <w:t xml:space="preserve">e) quitServer() - Helps in sending a quit message to all the channels and </w:t>
+      </w:r>
+    </w:p>
+    <w:p>
+      <w:pPr>
+        <w:pStyle w:val="Normal"/>
+        <w:ind w:left="0" w:right="0" w:hanging="0"/>
+        <w:rPr>
+          <w:sz w:val="24"/>
+          <w:szCs w:val="24"/>
+        </w:rPr>
+      </w:pPr>
+      <w:r>
+        <w:rPr>
+          <w:sz w:val="24"/>
+          <w:szCs w:val="24"/>
+        </w:rPr>
+        <w:t xml:space="preserve">             </w:t>
+      </w:r>
+      <w:r>
+        <w:rPr>
+          <w:sz w:val="24"/>
+          <w:szCs w:val="24"/>
+        </w:rPr>
+        <w:t>disconnects the connection.</w:t>
+      </w:r>
+    </w:p>
+    <w:p>
+      <w:pPr>
+        <w:pStyle w:val="Normal"/>
+        <w:ind w:left="0" w:right="0" w:hanging="0"/>
+        <w:rPr>
+          <w:sz w:val="24"/>
+          <w:szCs w:val="24"/>
+        </w:rPr>
+      </w:pPr>
+      <w:r>
+        <w:rPr>
+          <w:sz w:val="24"/>
+          <w:szCs w:val="24"/>
+        </w:rPr>
+        <w:t xml:space="preserve">         </w:t>
+      </w:r>
+      <w:r>
+        <w:rPr>
+          <w:sz w:val="24"/>
+          <w:szCs w:val="24"/>
+        </w:rPr>
+        <w:t xml:space="preserve">f)  sendPrivMsg(String, Channel) – Helps in sending a private message (the String </w:t>
+      </w:r>
+    </w:p>
+    <w:p>
+      <w:pPr>
+        <w:pStyle w:val="Normal"/>
+        <w:ind w:left="0" w:right="0" w:hanging="0"/>
+        <w:rPr>
+          <w:sz w:val="24"/>
+          <w:szCs w:val="24"/>
+        </w:rPr>
+      </w:pPr>
+      <w:r>
+        <w:rPr>
+          <w:sz w:val="24"/>
+          <w:szCs w:val="24"/>
+        </w:rPr>
+        <w:t xml:space="preserve">             </w:t>
+      </w:r>
+      <w:r>
+        <w:rPr>
+          <w:sz w:val="24"/>
+          <w:szCs w:val="24"/>
+        </w:rPr>
+        <w:t xml:space="preserve">object) to the channel. </w:t>
+      </w:r>
+    </w:p>
+    <w:p>
+      <w:pPr>
+        <w:pStyle w:val="Normal"/>
+        <w:ind w:left="0" w:right="0" w:hanging="0"/>
+        <w:rPr>
+          <w:sz w:val="24"/>
+          <w:szCs w:val="24"/>
+        </w:rPr>
+      </w:pPr>
+      <w:r>
+        <w:rPr>
+          <w:sz w:val="24"/>
+          <w:szCs w:val="24"/>
+        </w:rPr>
+        <w:t xml:space="preserve">         </w:t>
       </w:r>
     </w:p>
     <w:p>
@@ -2694,7 +4660,14 @@
           <w:sz w:val="24"/>
           <w:szCs w:val="24"/>
         </w:rPr>
-        <w:t>3) Connection class – It’s a abstract class. Used in connecting the client and server to the internet.</w:t>
+        <w:t xml:space="preserve">         </w:t>
+      </w:r>
+      <w:r>
+        <w:rPr>
+          <w:sz w:val="24"/>
+          <w:szCs w:val="24"/>
+        </w:rPr>
+        <w:t xml:space="preserve">g) receiveMsg(ChatMsg, Channel) – Receive a message from that channel into </w:t>
       </w:r>
     </w:p>
     <w:p>
@@ -2708,6 +4681,146 @@
           <w:sz w:val="24"/>
           <w:szCs w:val="24"/>
         </w:rPr>
+        <w:t xml:space="preserve">             </w:t>
+      </w:r>
+      <w:r>
+        <w:rPr>
+          <w:sz w:val="24"/>
+          <w:szCs w:val="24"/>
+        </w:rPr>
+        <w:t>channels object</w:t>
+      </w:r>
+      <w:r>
+        <w:rPr>
+          <w:sz w:val="24"/>
+          <w:szCs w:val="24"/>
+        </w:rPr>
+        <w:t xml:space="preserve">  </w:t>
+      </w:r>
+    </w:p>
+    <w:p>
+      <w:pPr>
+        <w:pStyle w:val="Normal"/>
+        <w:ind w:left="0" w:right="0" w:hanging="0"/>
+        <w:rPr>
+          <w:sz w:val="24"/>
+          <w:szCs w:val="24"/>
+        </w:rPr>
+      </w:pPr>
+      <w:r>
+        <w:rPr>
+          <w:sz w:val="24"/>
+          <w:szCs w:val="24"/>
+        </w:rPr>
+        <w:t xml:space="preserve">         </w:t>
+      </w:r>
+    </w:p>
+    <w:p>
+      <w:pPr>
+        <w:pStyle w:val="Normal"/>
+        <w:ind w:left="0" w:right="0" w:hanging="0"/>
+        <w:rPr>
+          <w:sz w:val="24"/>
+          <w:szCs w:val="24"/>
+        </w:rPr>
+      </w:pPr>
+      <w:r>
+        <w:rPr>
+          <w:sz w:val="24"/>
+          <w:szCs w:val="24"/>
+        </w:rPr>
+        <w:t xml:space="preserve">            </w:t>
+      </w:r>
+    </w:p>
+    <w:p>
+      <w:pPr>
+        <w:pStyle w:val="Normal"/>
+        <w:ind w:left="0" w:right="0" w:hanging="0"/>
+        <w:rPr>
+          <w:sz w:val="24"/>
+          <w:szCs w:val="24"/>
+        </w:rPr>
+      </w:pPr>
+      <w:r>
+        <w:rPr>
+          <w:sz w:val="24"/>
+          <w:szCs w:val="24"/>
+        </w:rPr>
+        <w:t xml:space="preserve"> </w:t>
+      </w:r>
+    </w:p>
+    <w:p>
+      <w:pPr>
+        <w:pStyle w:val="Normal"/>
+        <w:ind w:left="0" w:right="0" w:hanging="0"/>
+        <w:rPr>
+          <w:sz w:val="24"/>
+          <w:szCs w:val="24"/>
+        </w:rPr>
+      </w:pPr>
+      <w:r>
+        <w:rPr>
+          <w:sz w:val="24"/>
+          <w:szCs w:val="24"/>
+        </w:rPr>
+        <w:t>7) Helper functions :</w:t>
+      </w:r>
+    </w:p>
+    <w:p>
+      <w:pPr>
+        <w:pStyle w:val="Normal"/>
+        <w:ind w:left="0" w:right="0" w:hanging="0"/>
+        <w:rPr>
+          <w:sz w:val="24"/>
+          <w:szCs w:val="24"/>
+        </w:rPr>
+      </w:pPr>
+      <w:r>
+        <w:rPr>
+          <w:sz w:val="24"/>
+          <w:szCs w:val="24"/>
+        </w:rPr>
+        <w:t xml:space="preserve">     </w:t>
+      </w:r>
+    </w:p>
+    <w:p>
+      <w:pPr>
+        <w:pStyle w:val="Normal"/>
+        <w:ind w:left="0" w:right="0" w:hanging="0"/>
+        <w:rPr>
+          <w:sz w:val="24"/>
+          <w:szCs w:val="24"/>
+        </w:rPr>
+      </w:pPr>
+      <w:r>
+        <w:rPr>
+          <w:sz w:val="24"/>
+          <w:szCs w:val="24"/>
+        </w:rPr>
+        <w:t xml:space="preserve">    </w:t>
+      </w:r>
+      <w:r>
+        <w:rPr>
+          <w:sz w:val="24"/>
+          <w:szCs w:val="24"/>
+        </w:rPr>
+        <w:t xml:space="preserve">a) Numerics – It is a enum. Samples – JOIN, QUIT, PRIVMSG, NICKCHANGE, </w:t>
+      </w:r>
+    </w:p>
+    <w:p>
+      <w:pPr>
+        <w:pStyle w:val="Normal"/>
+        <w:ind w:left="0" w:right="0" w:hanging="0"/>
+        <w:rPr>
+          <w:sz w:val="24"/>
+          <w:szCs w:val="24"/>
+        </w:rPr>
+      </w:pPr>
+      <w:r>
+        <w:rPr>
+          <w:sz w:val="24"/>
+          <w:szCs w:val="24"/>
+        </w:rPr>
         <w:t xml:space="preserve">        </w:t>
       </w:r>
       <w:r>
@@ -2715,1133 +4828,17 @@
           <w:sz w:val="24"/>
           <w:szCs w:val="24"/>
         </w:rPr>
-        <w:t>Functions :</w:t>
-      </w:r>
-    </w:p>
-    <w:p>
-      <w:pPr>
-        <w:pStyle w:val="Normal"/>
-        <w:ind w:left="0" w:right="0" w:hanging="0"/>
-        <w:rPr/>
-      </w:pPr>
-      <w:r>
-        <w:rPr>
-          <w:sz w:val="24"/>
-          <w:szCs w:val="24"/>
-        </w:rPr>
-        <w:t xml:space="preserve">           </w:t>
-      </w:r>
-      <w:r>
-        <w:rPr>
-          <w:sz w:val="24"/>
-          <w:szCs w:val="24"/>
-        </w:rPr>
-        <w:t>a) Connect() -  Helps in connecting the class to the internet</w:t>
-      </w:r>
-    </w:p>
-    <w:p>
-      <w:pPr>
-        <w:pStyle w:val="Normal"/>
-        <w:ind w:left="0" w:right="0" w:hanging="0"/>
-        <w:rPr/>
-      </w:pPr>
-      <w:r>
-        <w:rPr>
-          <w:sz w:val="24"/>
-          <w:szCs w:val="24"/>
-        </w:rPr>
-        <w:t xml:space="preserve">           </w:t>
-      </w:r>
-      <w:r>
-        <w:rPr>
-          <w:sz w:val="24"/>
-          <w:szCs w:val="24"/>
-        </w:rPr>
-        <w:t>b) sendDataAsync(String) – Sends data String object asynchronously</w:t>
-      </w:r>
-    </w:p>
-    <w:p>
-      <w:pPr>
-        <w:pStyle w:val="Normal"/>
-        <w:ind w:left="0" w:right="0" w:hanging="0"/>
-        <w:rPr/>
-      </w:pPr>
-      <w:r>
-        <w:rPr>
-          <w:sz w:val="24"/>
-          <w:szCs w:val="24"/>
-        </w:rPr>
-        <w:t xml:space="preserve">           </w:t>
-      </w:r>
-      <w:r>
-        <w:rPr>
-          <w:sz w:val="24"/>
-          <w:szCs w:val="24"/>
-        </w:rPr>
-        <w:t>c) sendData(String) – Sends data string object</w:t>
-      </w:r>
-    </w:p>
-    <w:p>
-      <w:pPr>
-        <w:pStyle w:val="Normal"/>
-        <w:ind w:left="0" w:right="0" w:hanging="0"/>
-        <w:rPr/>
-      </w:pPr>
-      <w:r>
-        <w:rPr>
-          <w:sz w:val="24"/>
-          <w:szCs w:val="24"/>
-        </w:rPr>
-        <w:t xml:space="preserve">           </w:t>
-      </w:r>
-      <w:r>
-        <w:rPr>
-          <w:sz w:val="24"/>
-          <w:szCs w:val="24"/>
-        </w:rPr>
-        <w:t>d) receiveData(): String? – Receives a null or a String object</w:t>
-      </w:r>
-    </w:p>
-    <w:p>
-      <w:pPr>
-        <w:pStyle w:val="Normal"/>
-        <w:ind w:left="0" w:right="0" w:hanging="0"/>
-        <w:rPr/>
-      </w:pPr>
-      <w:r>
-        <w:rPr>
-          <w:sz w:val="24"/>
-          <w:szCs w:val="24"/>
-        </w:rPr>
-        <w:t xml:space="preserve">           </w:t>
-      </w:r>
-      <w:r>
-        <w:rPr>
-          <w:sz w:val="24"/>
-          <w:szCs w:val="24"/>
-        </w:rPr>
-        <w:t xml:space="preserve">e) receiveUTF8Data(): String? - Receives a null or UTF8 string object </w:t>
-      </w:r>
-    </w:p>
-    <w:p>
-      <w:pPr>
-        <w:pStyle w:val="Normal"/>
-        <w:ind w:left="0" w:right="0" w:hanging="0"/>
-        <w:rPr/>
-      </w:pPr>
-      <w:r>
-        <w:rPr>
-          <w:sz w:val="24"/>
-          <w:szCs w:val="24"/>
-        </w:rPr>
-        <w:t xml:space="preserve">           </w:t>
-      </w:r>
-      <w:r>
-        <w:rPr>
-          <w:sz w:val="24"/>
-          <w:szCs w:val="24"/>
-        </w:rPr>
-        <w:t>f) Disconnect() - Disconnects the object</w:t>
-      </w:r>
-    </w:p>
-    <w:p>
-      <w:pPr>
-        <w:pStyle w:val="Normal"/>
-        <w:ind w:left="0" w:right="0" w:hanging="0"/>
-        <w:rPr/>
-      </w:pPr>
-      <w:r>
-        <w:rPr>
-          <w:sz w:val="24"/>
-          <w:szCs w:val="24"/>
-        </w:rPr>
-        <w:t xml:space="preserve">        </w:t>
-      </w:r>
-    </w:p>
-    <w:p>
-      <w:pPr>
-        <w:pStyle w:val="Normal"/>
-        <w:ind w:left="0" w:right="0" w:hanging="0"/>
-        <w:rPr/>
-      </w:pPr>
-      <w:r>
-        <w:rPr>
-          <w:sz w:val="24"/>
-          <w:szCs w:val="24"/>
-        </w:rPr>
-        <w:t xml:space="preserve">        </w:t>
-      </w:r>
-      <w:r>
-        <w:rPr>
-          <w:sz w:val="24"/>
-          <w:szCs w:val="24"/>
-        </w:rPr>
-        <w:t>Member variables :</w:t>
-      </w:r>
-    </w:p>
-    <w:p>
-      <w:pPr>
-        <w:pStyle w:val="Normal"/>
-        <w:ind w:left="0" w:right="0" w:hanging="0"/>
-        <w:rPr/>
-      </w:pPr>
-      <w:r>
-        <w:rPr>
-          <w:sz w:val="24"/>
-          <w:szCs w:val="24"/>
-        </w:rPr>
-        <w:t xml:space="preserve">           </w:t>
-      </w:r>
-      <w:r>
-        <w:rPr>
-          <w:sz w:val="24"/>
-          <w:szCs w:val="24"/>
-        </w:rPr>
-        <w:t>a) connected: Boolean – Used as a flag</w:t>
-      </w:r>
-    </w:p>
-    <w:p>
-      <w:pPr>
-        <w:pStyle w:val="Normal"/>
-        <w:ind w:left="0" w:right="0" w:hanging="0"/>
-        <w:rPr/>
-      </w:pPr>
-      <w:r>
-        <w:rPr>
-          <w:sz w:val="24"/>
-          <w:szCs w:val="24"/>
-        </w:rPr>
-        <w:t xml:space="preserve">           </w:t>
-      </w:r>
-      <w:r>
-        <w:rPr>
-          <w:sz w:val="24"/>
-          <w:szCs w:val="24"/>
-        </w:rPr>
-        <w:t>b) output: ByteWriteChannel – Used to write data to the socket</w:t>
-      </w:r>
-    </w:p>
-    <w:p>
-      <w:pPr>
-        <w:pStyle w:val="Normal"/>
-        <w:ind w:left="0" w:right="0" w:hanging="0"/>
-        <w:rPr/>
-      </w:pPr>
-      <w:r>
-        <w:rPr>
-          <w:sz w:val="24"/>
-          <w:szCs w:val="24"/>
-        </w:rPr>
-        <w:t xml:space="preserve">           </w:t>
-      </w:r>
-      <w:r>
-        <w:rPr>
-          <w:sz w:val="24"/>
-          <w:szCs w:val="24"/>
-        </w:rPr>
-        <w:t>c) input: ByteReadChannel – Used to read data to the socket</w:t>
-      </w:r>
-    </w:p>
-    <w:p>
-      <w:pPr>
-        <w:pStyle w:val="Normal"/>
-        <w:ind w:left="0" w:right="0" w:hanging="0"/>
-        <w:rPr/>
-      </w:pPr>
-      <w:r>
-        <w:rPr>
-          <w:sz w:val="24"/>
-          <w:szCs w:val="24"/>
-        </w:rPr>
-        <w:t xml:space="preserve">           </w:t>
-      </w:r>
-      <w:r>
-        <w:rPr>
-          <w:sz w:val="24"/>
-          <w:szCs w:val="24"/>
-        </w:rPr>
-        <w:t>d) socket: Socket – Used to open the socket for the connection</w:t>
-      </w:r>
-    </w:p>
-    <w:p>
-      <w:pPr>
-        <w:pStyle w:val="Normal"/>
-        <w:ind w:left="0" w:right="0" w:hanging="0"/>
-        <w:rPr/>
-      </w:pPr>
-      <w:r>
-        <w:rPr>
-          <w:sz w:val="24"/>
-          <w:szCs w:val="24"/>
-        </w:rPr>
-        <w:t xml:space="preserve">           </w:t>
-      </w:r>
-      <w:r>
-        <w:rPr>
-          <w:sz w:val="24"/>
-          <w:szCs w:val="24"/>
-        </w:rPr>
-        <w:t>e) port: Int – Port to connect to</w:t>
-      </w:r>
-    </w:p>
-    <w:p>
-      <w:pPr>
-        <w:pStyle w:val="Normal"/>
-        <w:ind w:left="0" w:right="0" w:hanging="0"/>
-        <w:rPr/>
-      </w:pPr>
-      <w:r>
-        <w:rPr>
-          <w:sz w:val="24"/>
-          <w:szCs w:val="24"/>
-        </w:rPr>
-        <w:t xml:space="preserve">           </w:t>
-      </w:r>
-      <w:r>
-        <w:rPr>
-          <w:sz w:val="24"/>
-          <w:szCs w:val="24"/>
-        </w:rPr>
-        <w:t xml:space="preserve">f)  address: String – Address of the other client/server  </w:t>
-      </w:r>
-    </w:p>
-    <w:p>
-      <w:pPr>
-        <w:pStyle w:val="Normal"/>
-        <w:ind w:left="0" w:right="0" w:hanging="0"/>
-        <w:rPr>
-          <w:sz w:val="24"/>
-          <w:szCs w:val="24"/>
-        </w:rPr>
-      </w:pPr>
-      <w:r>
-        <w:rPr>
-          <w:sz w:val="24"/>
-          <w:szCs w:val="24"/>
-        </w:rPr>
-      </w:r>
-    </w:p>
-    <w:p>
-      <w:pPr>
-        <w:pStyle w:val="Normal"/>
-        <w:ind w:left="0" w:right="0" w:hanging="0"/>
-        <w:rPr/>
-      </w:pPr>
-      <w:r>
-        <w:rPr>
-          <w:sz w:val="24"/>
-          <w:szCs w:val="24"/>
-        </w:rPr>
-        <w:t>4) BasicConnection class – It inherits the Connection abstract class and declares its member methods.</w:t>
-      </w:r>
-    </w:p>
-    <w:p>
-      <w:pPr>
-        <w:pStyle w:val="Normal"/>
-        <w:ind w:left="0" w:right="0" w:hanging="0"/>
-        <w:rPr>
-          <w:sz w:val="24"/>
-          <w:szCs w:val="24"/>
-        </w:rPr>
-      </w:pPr>
-      <w:r>
-        <w:rPr>
-          <w:sz w:val="24"/>
-          <w:szCs w:val="24"/>
-        </w:rPr>
-      </w:r>
-    </w:p>
-    <w:p>
-      <w:pPr>
-        <w:pStyle w:val="Normal"/>
-        <w:ind w:right="0" w:hanging="0"/>
-        <w:rPr/>
-      </w:pPr>
-      <w:r>
-        <w:rPr>
-          <w:sz w:val="24"/>
-          <w:szCs w:val="24"/>
-        </w:rPr>
-        <w:t>5) Channel class - This class contains a queue of the ChatMsg objects received by the channel(here channel can be public channel or DM). It will help in both server and client module.</w:t>
-      </w:r>
-    </w:p>
-    <w:p>
-      <w:pPr>
-        <w:pStyle w:val="Normal"/>
-        <w:ind w:right="0" w:hanging="0"/>
-        <w:rPr>
-          <w:sz w:val="24"/>
-          <w:szCs w:val="24"/>
-        </w:rPr>
-      </w:pPr>
-      <w:r>
-        <w:rPr>
-          <w:sz w:val="24"/>
-          <w:szCs w:val="24"/>
-        </w:rPr>
-      </w:r>
-    </w:p>
-    <w:p>
-      <w:pPr>
-        <w:pStyle w:val="Normal"/>
-        <w:ind w:right="0" w:hanging="0"/>
-        <w:rPr/>
-      </w:pPr>
-      <w:r>
-        <w:rPr>
-          <w:sz w:val="24"/>
-          <w:szCs w:val="24"/>
-        </w:rPr>
-        <w:t xml:space="preserve">      </w:t>
-      </w:r>
-      <w:r>
-        <w:rPr>
-          <w:sz w:val="24"/>
-          <w:szCs w:val="24"/>
-        </w:rPr>
-        <w:t>Member variables :</w:t>
-      </w:r>
-    </w:p>
-    <w:p>
-      <w:pPr>
-        <w:pStyle w:val="Normal"/>
-        <w:ind w:left="720" w:right="0" w:hanging="0"/>
-        <w:rPr/>
-      </w:pPr>
-      <w:r>
-        <w:rPr>
-          <w:sz w:val="24"/>
-          <w:szCs w:val="24"/>
-        </w:rPr>
-        <w:t>a) messageList: Queue&lt;ChatMsg&gt; - List of messages for the channel</w:t>
-      </w:r>
-    </w:p>
-    <w:p>
-      <w:pPr>
-        <w:pStyle w:val="Normal"/>
-        <w:ind w:left="720" w:right="0" w:hanging="0"/>
-        <w:rPr/>
-      </w:pPr>
-      <w:r>
-        <w:rPr>
-          <w:sz w:val="24"/>
-          <w:szCs w:val="24"/>
-        </w:rPr>
-        <w:t xml:space="preserve">b) channelPrefix: Prefix – Prefix for the channel </w:t>
-      </w:r>
-    </w:p>
-    <w:p>
-      <w:pPr>
-        <w:pStyle w:val="Normal"/>
-        <w:ind w:left="720" w:right="0" w:hanging="0"/>
-        <w:rPr/>
-      </w:pPr>
-      <w:r>
-        <w:rPr>
-          <w:sz w:val="24"/>
-          <w:szCs w:val="24"/>
-        </w:rPr>
-        <w:t>c) channelName: String – Name of the channel</w:t>
-      </w:r>
-    </w:p>
-    <w:p>
-      <w:pPr>
-        <w:pStyle w:val="Normal"/>
-        <w:ind w:left="720" w:right="0" w:hanging="0"/>
-        <w:rPr/>
-      </w:pPr>
-      <w:r>
-        <w:rPr>
-          <w:sz w:val="24"/>
-          <w:szCs w:val="24"/>
-        </w:rPr>
-        <w:t xml:space="preserve">d) dmORgroup: Boolean? - Used to state if the Channel object is DMChannel(true) or GroupChannel(false)  </w:t>
-      </w:r>
-    </w:p>
-    <w:p>
-      <w:pPr>
-        <w:pStyle w:val="Normal"/>
-        <w:ind w:right="0" w:hanging="0"/>
-        <w:rPr>
-          <w:sz w:val="24"/>
-          <w:szCs w:val="24"/>
-        </w:rPr>
-      </w:pPr>
-      <w:r>
-        <w:rPr>
-          <w:sz w:val="24"/>
-          <w:szCs w:val="24"/>
-        </w:rPr>
-      </w:r>
-    </w:p>
-    <w:p>
-      <w:pPr>
-        <w:pStyle w:val="Normal"/>
-        <w:ind w:right="0" w:hanging="0"/>
-        <w:rPr/>
-      </w:pPr>
-      <w:r>
-        <w:rPr>
-          <w:sz w:val="24"/>
-          <w:szCs w:val="24"/>
-        </w:rPr>
-        <w:t xml:space="preserve">      </w:t>
-      </w:r>
-      <w:r>
-        <w:rPr>
-          <w:sz w:val="24"/>
-          <w:szCs w:val="24"/>
-        </w:rPr>
-        <w:t>Functions :</w:t>
-      </w:r>
-    </w:p>
-    <w:p>
-      <w:pPr>
-        <w:pStyle w:val="Normal"/>
-        <w:ind w:left="720" w:right="0" w:hanging="0"/>
-        <w:rPr/>
-      </w:pPr>
-      <w:r>
-        <w:rPr>
-          <w:sz w:val="24"/>
-          <w:szCs w:val="24"/>
-        </w:rPr>
-        <w:t xml:space="preserve">a) Channel(String,Int) – Construct a Channel object and </w:t>
-      </w:r>
-    </w:p>
-    <w:p>
-      <w:pPr>
-        <w:pStyle w:val="Normal"/>
-        <w:ind w:left="720" w:right="0" w:hanging="0"/>
-        <w:rPr>
-          <w:sz w:val="24"/>
-          <w:szCs w:val="24"/>
-        </w:rPr>
-      </w:pPr>
-      <w:r>
-        <w:rPr>
-          <w:sz w:val="24"/>
-          <w:szCs w:val="24"/>
-        </w:rPr>
-      </w:r>
-    </w:p>
-    <w:p>
-      <w:pPr>
-        <w:pStyle w:val="Normal"/>
-        <w:ind w:right="0" w:hanging="0"/>
-        <w:rPr/>
-      </w:pPr>
-      <w:r>
-        <w:rPr>
-          <w:sz w:val="24"/>
-          <w:szCs w:val="24"/>
-        </w:rPr>
-        <w:t xml:space="preserve">       </w:t>
-      </w:r>
-      <w:r>
-        <w:rPr>
-          <w:sz w:val="24"/>
-          <w:szCs w:val="24"/>
-        </w:rPr>
-        <w:t xml:space="preserve">In my implementation the Channel class is a abstract class, which we use to inherit             </w:t>
-      </w:r>
-    </w:p>
-    <w:p>
-      <w:pPr>
-        <w:pStyle w:val="Normal"/>
-        <w:ind w:right="0" w:hanging="0"/>
-        <w:rPr/>
-      </w:pPr>
-      <w:r>
-        <w:rPr>
-          <w:sz w:val="24"/>
-          <w:szCs w:val="24"/>
-        </w:rPr>
-        <w:t xml:space="preserve">       </w:t>
-      </w:r>
-      <w:r>
-        <w:rPr>
-          <w:sz w:val="24"/>
-          <w:szCs w:val="24"/>
-        </w:rPr>
-        <w:t xml:space="preserve">into DMChannel class(for Direct messages) and GroupChannel class(for group </w:t>
-      </w:r>
-    </w:p>
-    <w:p>
-      <w:pPr>
-        <w:pStyle w:val="Normal"/>
-        <w:ind w:right="0" w:hanging="0"/>
-        <w:rPr/>
-      </w:pPr>
-      <w:r>
-        <w:rPr>
-          <w:sz w:val="24"/>
-          <w:szCs w:val="24"/>
-        </w:rPr>
-        <w:t xml:space="preserve">       </w:t>
-      </w:r>
-      <w:r>
-        <w:rPr>
-          <w:sz w:val="24"/>
-          <w:szCs w:val="24"/>
-        </w:rPr>
-        <w:t xml:space="preserve">messages). </w:t>
-      </w:r>
-    </w:p>
-    <w:p>
-      <w:pPr>
-        <w:pStyle w:val="Normal"/>
-        <w:ind w:right="0" w:hanging="0"/>
-        <w:rPr/>
-      </w:pPr>
-      <w:r>
-        <w:rPr>
-          <w:sz w:val="24"/>
-          <w:szCs w:val="24"/>
-        </w:rPr>
-        <w:t xml:space="preserve">       </w:t>
-      </w:r>
-    </w:p>
-    <w:p>
-      <w:pPr>
-        <w:pStyle w:val="Normal"/>
-        <w:ind w:right="0" w:hanging="0"/>
-        <w:rPr/>
-      </w:pPr>
-      <w:r>
-        <w:rPr>
-          <w:sz w:val="24"/>
-          <w:szCs w:val="24"/>
-        </w:rPr>
-        <w:t xml:space="preserve">       </w:t>
-      </w:r>
-      <w:r>
-        <w:rPr>
-          <w:sz w:val="24"/>
-          <w:szCs w:val="24"/>
-        </w:rPr>
-        <w:t xml:space="preserve">DMChannel Class - </w:t>
-      </w:r>
-    </w:p>
-    <w:p>
-      <w:pPr>
-        <w:pStyle w:val="Normal"/>
-        <w:ind w:right="0" w:hanging="0"/>
-        <w:rPr/>
-      </w:pPr>
-      <w:r>
-        <w:rPr>
-          <w:sz w:val="24"/>
-          <w:szCs w:val="24"/>
-        </w:rPr>
-        <w:t xml:space="preserve">           </w:t>
-      </w:r>
-    </w:p>
-    <w:p>
-      <w:pPr>
-        <w:pStyle w:val="Normal"/>
-        <w:ind w:right="0" w:hanging="0"/>
-        <w:rPr/>
-      </w:pPr>
-      <w:r>
-        <w:rPr>
-          <w:sz w:val="24"/>
-          <w:szCs w:val="24"/>
-        </w:rPr>
-        <w:t xml:space="preserve">            </w:t>
-      </w:r>
-      <w:r>
-        <w:rPr>
-          <w:sz w:val="24"/>
-          <w:szCs w:val="24"/>
-        </w:rPr>
-        <w:t>Member variables :</w:t>
-      </w:r>
-    </w:p>
-    <w:p>
-      <w:pPr>
-        <w:pStyle w:val="Normal"/>
-        <w:ind w:right="0" w:hanging="0"/>
-        <w:rPr/>
-      </w:pPr>
-      <w:r>
-        <w:rPr>
-          <w:sz w:val="24"/>
-          <w:szCs w:val="24"/>
-        </w:rPr>
-        <w:t xml:space="preserve">               </w:t>
-      </w:r>
-      <w:r>
-        <w:rPr>
-          <w:sz w:val="24"/>
-          <w:szCs w:val="24"/>
-        </w:rPr>
-        <w:t xml:space="preserve">a) receiverPrefix: Prefix – Prefix for the recipient                           </w:t>
-      </w:r>
-    </w:p>
-    <w:p>
-      <w:pPr>
-        <w:pStyle w:val="Normal"/>
-        <w:ind w:right="0" w:hanging="0"/>
-        <w:rPr/>
-      </w:pPr>
-      <w:r>
-        <w:rPr>
-          <w:sz w:val="24"/>
-          <w:szCs w:val="24"/>
-        </w:rPr>
-        <w:t xml:space="preserve">          </w:t>
-      </w:r>
-    </w:p>
-    <w:p>
-      <w:pPr>
-        <w:pStyle w:val="Normal"/>
-        <w:ind w:right="0" w:hanging="0"/>
-        <w:rPr/>
-      </w:pPr>
-      <w:r>
-        <w:rPr>
-          <w:sz w:val="24"/>
-          <w:szCs w:val="24"/>
-        </w:rPr>
-        <w:t xml:space="preserve">            </w:t>
-      </w:r>
-      <w:r>
-        <w:rPr>
-          <w:sz w:val="24"/>
-          <w:szCs w:val="24"/>
-        </w:rPr>
-        <w:t>Functions :</w:t>
-      </w:r>
-    </w:p>
-    <w:p>
-      <w:pPr>
-        <w:pStyle w:val="Normal"/>
-        <w:ind w:right="0" w:hanging="0"/>
-        <w:rPr/>
-      </w:pPr>
-      <w:r>
-        <w:rPr>
-          <w:sz w:val="24"/>
-          <w:szCs w:val="24"/>
-        </w:rPr>
-        <w:t xml:space="preserve">               </w:t>
-      </w:r>
-      <w:r>
-        <w:rPr>
-          <w:sz w:val="24"/>
-          <w:szCs w:val="24"/>
-        </w:rPr>
-        <w:t xml:space="preserve">a) DMChannel(Prefix,Prefix) – Construct the receiverPrefix and the   </w:t>
-      </w:r>
-    </w:p>
-    <w:p>
-      <w:pPr>
-        <w:pStyle w:val="Normal"/>
-        <w:ind w:right="0" w:hanging="0"/>
-        <w:rPr/>
-      </w:pPr>
-      <w:r>
-        <w:rPr>
-          <w:sz w:val="24"/>
-          <w:szCs w:val="24"/>
-        </w:rPr>
-        <w:t xml:space="preserve">                   </w:t>
-      </w:r>
-      <w:r>
-        <w:rPr>
-          <w:sz w:val="24"/>
-          <w:szCs w:val="24"/>
-        </w:rPr>
-        <w:t xml:space="preserve">channelPrefix </w:t>
-      </w:r>
-    </w:p>
-    <w:p>
-      <w:pPr>
-        <w:pStyle w:val="Normal"/>
-        <w:ind w:right="0" w:hanging="0"/>
-        <w:rPr>
-          <w:sz w:val="24"/>
-          <w:szCs w:val="24"/>
-        </w:rPr>
-      </w:pPr>
-      <w:r>
-        <w:rPr>
-          <w:sz w:val="24"/>
-          <w:szCs w:val="24"/>
-        </w:rPr>
-        <w:t xml:space="preserve">       </w:t>
-      </w:r>
-    </w:p>
-    <w:p>
-      <w:pPr>
-        <w:pStyle w:val="Normal"/>
-        <w:ind w:right="0" w:hanging="0"/>
-        <w:rPr>
-          <w:sz w:val="24"/>
-          <w:szCs w:val="24"/>
-        </w:rPr>
-      </w:pPr>
-      <w:r>
-        <w:rPr>
-          <w:sz w:val="24"/>
-          <w:szCs w:val="24"/>
-        </w:rPr>
-        <w:t xml:space="preserve">       </w:t>
-      </w:r>
-      <w:r>
-        <w:rPr>
-          <w:sz w:val="24"/>
-          <w:szCs w:val="24"/>
-        </w:rPr>
-        <w:t>GroupChannel Class -</w:t>
-      </w:r>
-    </w:p>
-    <w:p>
-      <w:pPr>
-        <w:pStyle w:val="Normal"/>
-        <w:ind w:right="0" w:hanging="0"/>
-        <w:rPr>
-          <w:sz w:val="24"/>
-          <w:szCs w:val="24"/>
-        </w:rPr>
-      </w:pPr>
-      <w:r>
-        <w:rPr>
-          <w:sz w:val="24"/>
-          <w:szCs w:val="24"/>
-        </w:rPr>
-        <w:t xml:space="preserve">             </w:t>
-      </w:r>
-    </w:p>
-    <w:p>
-      <w:pPr>
-        <w:pStyle w:val="Normal"/>
-        <w:ind w:right="0" w:hanging="0"/>
-        <w:rPr>
-          <w:sz w:val="24"/>
-          <w:szCs w:val="24"/>
-        </w:rPr>
-      </w:pPr>
-      <w:r>
-        <w:rPr>
-          <w:sz w:val="24"/>
-          <w:szCs w:val="24"/>
-        </w:rPr>
-        <w:t xml:space="preserve">            </w:t>
-      </w:r>
-      <w:r>
-        <w:rPr>
-          <w:sz w:val="24"/>
-          <w:szCs w:val="24"/>
-        </w:rPr>
-        <w:t>Member variables :</w:t>
-      </w:r>
-    </w:p>
-    <w:p>
-      <w:pPr>
-        <w:pStyle w:val="Normal"/>
-        <w:ind w:right="0" w:hanging="0"/>
-        <w:rPr/>
-      </w:pPr>
-      <w:r>
-        <w:rPr>
-          <w:sz w:val="24"/>
-          <w:szCs w:val="24"/>
-        </w:rPr>
-        <w:t xml:space="preserve">                </w:t>
-      </w:r>
-      <w:r>
-        <w:rPr>
-          <w:sz w:val="24"/>
-          <w:szCs w:val="24"/>
-        </w:rPr>
-        <w:t xml:space="preserve">a) receiverGroupPPL: MutableList&lt;Prefix&gt; - List of the prefixes of the people ‘                    </w:t>
-      </w:r>
-    </w:p>
-    <w:p>
-      <w:pPr>
-        <w:pStyle w:val="Normal"/>
-        <w:ind w:right="0" w:hanging="0"/>
-        <w:rPr/>
-      </w:pPr>
-      <w:r>
-        <w:rPr>
-          <w:sz w:val="24"/>
-          <w:szCs w:val="24"/>
-        </w:rPr>
-        <w:t xml:space="preserve">                    </w:t>
-      </w:r>
-      <w:r>
-        <w:rPr>
-          <w:sz w:val="24"/>
-          <w:szCs w:val="24"/>
-        </w:rPr>
-        <w:t>in the channel</w:t>
-      </w:r>
-    </w:p>
-    <w:p>
-      <w:pPr>
-        <w:pStyle w:val="Normal"/>
-        <w:ind w:right="0" w:hanging="0"/>
-        <w:rPr>
-          <w:sz w:val="24"/>
-          <w:szCs w:val="24"/>
-        </w:rPr>
-      </w:pPr>
-      <w:r>
-        <w:rPr>
-          <w:sz w:val="24"/>
-          <w:szCs w:val="24"/>
-        </w:rPr>
-      </w:r>
-    </w:p>
-    <w:p>
-      <w:pPr>
-        <w:pStyle w:val="Normal"/>
-        <w:ind w:right="0" w:hanging="0"/>
-        <w:rPr>
-          <w:sz w:val="24"/>
-          <w:szCs w:val="24"/>
-        </w:rPr>
-      </w:pPr>
-      <w:r>
-        <w:rPr>
-          <w:sz w:val="24"/>
-          <w:szCs w:val="24"/>
-        </w:rPr>
-        <w:t xml:space="preserve">            </w:t>
-      </w:r>
-      <w:r>
-        <w:rPr>
-          <w:sz w:val="24"/>
-          <w:szCs w:val="24"/>
-        </w:rPr>
-        <w:t xml:space="preserve">Functions :    </w:t>
-      </w:r>
-    </w:p>
-    <w:p>
-      <w:pPr>
-        <w:pStyle w:val="Normal"/>
-        <w:ind w:right="0" w:hanging="0"/>
-        <w:rPr>
-          <w:sz w:val="24"/>
-          <w:szCs w:val="24"/>
-        </w:rPr>
-      </w:pPr>
-      <w:r>
-        <w:rPr>
-          <w:sz w:val="24"/>
-          <w:szCs w:val="24"/>
-        </w:rPr>
-        <w:t xml:space="preserve">                </w:t>
-      </w:r>
-      <w:r>
-        <w:rPr>
-          <w:sz w:val="24"/>
-          <w:szCs w:val="24"/>
-        </w:rPr>
-        <w:t>a) addPPL(Prefix) – Prefix to be added</w:t>
-      </w:r>
-    </w:p>
-    <w:p>
-      <w:pPr>
-        <w:pStyle w:val="Normal"/>
-        <w:ind w:right="0" w:hanging="0"/>
-        <w:rPr>
-          <w:sz w:val="24"/>
-          <w:szCs w:val="24"/>
-        </w:rPr>
-      </w:pPr>
-      <w:r>
-        <w:rPr>
-          <w:sz w:val="24"/>
-          <w:szCs w:val="24"/>
-        </w:rPr>
-        <w:t xml:space="preserve">                </w:t>
-      </w:r>
-      <w:r>
-        <w:rPr>
-          <w:sz w:val="24"/>
-          <w:szCs w:val="24"/>
-        </w:rPr>
-        <w:t>b) ifPplIsThere(Prefix): Boolean – Check if the Prefix is there or not</w:t>
-      </w:r>
-    </w:p>
-    <w:p>
-      <w:pPr>
-        <w:pStyle w:val="Normal"/>
-        <w:ind w:right="0" w:hanging="0"/>
-        <w:rPr>
-          <w:sz w:val="24"/>
-          <w:szCs w:val="24"/>
-        </w:rPr>
-      </w:pPr>
-      <w:r>
-        <w:rPr>
-          <w:sz w:val="24"/>
-          <w:szCs w:val="24"/>
-        </w:rPr>
-        <w:t xml:space="preserve">                </w:t>
-      </w:r>
-      <w:r>
-        <w:rPr>
-          <w:sz w:val="24"/>
-          <w:szCs w:val="24"/>
-        </w:rPr>
-        <w:t>c) removePPL(Prefix) – Remove a particular prefix</w:t>
-      </w:r>
-    </w:p>
-    <w:p>
-      <w:pPr>
-        <w:pStyle w:val="Normal"/>
-        <w:ind w:right="0" w:hanging="0"/>
-        <w:rPr>
-          <w:sz w:val="24"/>
-          <w:szCs w:val="24"/>
-        </w:rPr>
-      </w:pPr>
-      <w:r>
-        <w:rPr>
-          <w:sz w:val="24"/>
-          <w:szCs w:val="24"/>
-        </w:rPr>
-        <w:t xml:space="preserve">     </w:t>
-      </w:r>
-    </w:p>
-    <w:p>
-      <w:pPr>
-        <w:pStyle w:val="Normal"/>
-        <w:ind w:right="0" w:hanging="0"/>
-        <w:rPr/>
-      </w:pPr>
-      <w:r>
-        <w:rPr>
-          <w:sz w:val="24"/>
-          <w:szCs w:val="24"/>
-        </w:rPr>
-        <w:t xml:space="preserve">        </w:t>
-      </w:r>
-    </w:p>
-    <w:p>
-      <w:pPr>
-        <w:pStyle w:val="Normal"/>
-        <w:ind w:right="0" w:hanging="0"/>
-        <w:rPr/>
-      </w:pPr>
-      <w:r>
-        <w:rPr>
-          <w:sz w:val="24"/>
-          <w:szCs w:val="24"/>
-        </w:rPr>
-        <w:t xml:space="preserve">      </w:t>
-      </w:r>
-      <w:r>
-        <w:rPr>
-          <w:sz w:val="24"/>
-          <w:szCs w:val="24"/>
-        </w:rPr>
-        <w:t xml:space="preserve">For GroupChannel objects, its not possible to instantiate all the users at runtime. </w:t>
-      </w:r>
-    </w:p>
-    <w:p>
-      <w:pPr>
-        <w:pStyle w:val="Normal"/>
-        <w:ind w:right="0" w:hanging="0"/>
-        <w:rPr/>
-      </w:pPr>
-      <w:r>
-        <w:rPr>
-          <w:sz w:val="24"/>
-          <w:szCs w:val="24"/>
-        </w:rPr>
-        <w:t xml:space="preserve">      </w:t>
-      </w:r>
-      <w:r>
-        <w:rPr>
-          <w:sz w:val="24"/>
-          <w:szCs w:val="24"/>
-        </w:rPr>
-        <w:t xml:space="preserve">People may come and go at any instant.Also both DMChannel &amp; GroupChannels </w:t>
-      </w:r>
-    </w:p>
-    <w:p>
-      <w:pPr>
-        <w:pStyle w:val="Normal"/>
-        <w:ind w:right="0" w:hanging="0"/>
-        <w:rPr/>
-      </w:pPr>
-      <w:r>
-        <w:rPr>
-          <w:sz w:val="24"/>
-          <w:szCs w:val="24"/>
-        </w:rPr>
-        <w:t xml:space="preserve">      </w:t>
-      </w:r>
-      <w:r>
-        <w:rPr>
-          <w:sz w:val="24"/>
-          <w:szCs w:val="24"/>
-        </w:rPr>
-        <w:t xml:space="preserve">will be present in the server, so they need to be mixed and matched from the </w:t>
-      </w:r>
-    </w:p>
-    <w:p>
-      <w:pPr>
-        <w:pStyle w:val="Normal"/>
-        <w:ind w:right="0" w:hanging="0"/>
-        <w:rPr/>
-      </w:pPr>
-      <w:r>
-        <w:rPr>
-          <w:sz w:val="24"/>
-          <w:szCs w:val="24"/>
-        </w:rPr>
-        <w:t xml:space="preserve">      </w:t>
-      </w:r>
-      <w:r>
-        <w:rPr>
-          <w:sz w:val="24"/>
-          <w:szCs w:val="24"/>
-        </w:rPr>
-        <w:t>incoming connections.</w:t>
-      </w:r>
-    </w:p>
-    <w:p>
-      <w:pPr>
-        <w:pStyle w:val="Normal"/>
-        <w:ind w:left="0" w:right="0" w:hanging="0"/>
-        <w:rPr>
-          <w:sz w:val="24"/>
-          <w:szCs w:val="24"/>
-        </w:rPr>
-      </w:pPr>
-      <w:r>
-        <w:rPr>
-          <w:sz w:val="24"/>
-          <w:szCs w:val="24"/>
-        </w:rPr>
-      </w:r>
-    </w:p>
-    <w:p>
-      <w:pPr>
-        <w:pStyle w:val="Normal"/>
-        <w:ind w:left="0" w:right="0" w:hanging="0"/>
-        <w:rPr/>
-      </w:pPr>
-      <w:r>
-        <w:rPr>
-          <w:sz w:val="24"/>
-          <w:szCs w:val="24"/>
-        </w:rPr>
-        <w:t>6) AlohaClient :</w:t>
-      </w:r>
-    </w:p>
-    <w:p>
-      <w:pPr>
-        <w:pStyle w:val="Normal"/>
-        <w:ind w:left="0" w:right="0" w:hanging="0"/>
-        <w:rPr/>
+        <w:t>PART.</w:t>
+      </w:r>
+    </w:p>
+    <w:p>
+      <w:pPr>
+        <w:pStyle w:val="Normal"/>
+        <w:ind w:left="0" w:right="0" w:hanging="0"/>
+        <w:rPr>
+          <w:sz w:val="24"/>
+          <w:szCs w:val="24"/>
+        </w:rPr>
       </w:pPr>
       <w:r>
         <w:rPr>
@@ -3850,12 +4847,22 @@
         </w:rPr>
         <w:t xml:space="preserve">    </w:t>
       </w:r>
-    </w:p>
-    <w:p>
-      <w:pPr>
-        <w:pStyle w:val="Normal"/>
-        <w:ind w:left="0" w:right="0" w:hanging="0"/>
-        <w:rPr/>
+      <w:r>
+        <w:rPr>
+          <w:sz w:val="24"/>
+          <w:szCs w:val="24"/>
+        </w:rPr>
+        <w:t>b) retNumeric(int) : Numerics – Convert a int to a appropriate numeric.</w:t>
+      </w:r>
+    </w:p>
+    <w:p>
+      <w:pPr>
+        <w:pStyle w:val="Normal"/>
+        <w:ind w:left="0" w:right="0" w:hanging="0"/>
+        <w:rPr>
+          <w:sz w:val="24"/>
+          <w:szCs w:val="24"/>
+        </w:rPr>
       </w:pPr>
       <w:r>
         <w:rPr>
@@ -3869,14 +4876,17 @@
           <w:sz w:val="24"/>
           <w:szCs w:val="24"/>
         </w:rPr>
-        <w:t xml:space="preserve">This is class which helps in client connection of the software users. It is also present </w:t>
-      </w:r>
-    </w:p>
-    <w:p>
-      <w:pPr>
-        <w:pStyle w:val="Normal"/>
-        <w:ind w:left="0" w:right="0" w:hanging="0"/>
-        <w:rPr/>
+        <w:t>c) MsgData – Data class to store the ChatMsg data members.</w:t>
+      </w:r>
+    </w:p>
+    <w:p>
+      <w:pPr>
+        <w:pStyle w:val="Normal"/>
+        <w:ind w:left="0" w:right="0" w:hanging="0"/>
+        <w:rPr>
+          <w:sz w:val="24"/>
+          <w:szCs w:val="24"/>
+        </w:rPr>
       </w:pPr>
       <w:r>
         <w:rPr>
@@ -3890,571 +4900,113 @@
           <w:sz w:val="24"/>
           <w:szCs w:val="24"/>
         </w:rPr>
-        <w:t>in the Server module to help find the users for the server. READ: WIP</w:t>
-      </w:r>
-    </w:p>
-    <w:p>
-      <w:pPr>
-        <w:pStyle w:val="Normal"/>
-        <w:ind w:left="0" w:right="0" w:hanging="0"/>
-        <w:rPr>
-          <w:sz w:val="24"/>
-          <w:szCs w:val="24"/>
-        </w:rPr>
-      </w:pPr>
-      <w:r>
-        <w:rPr>
-          <w:sz w:val="24"/>
-          <w:szCs w:val="24"/>
-        </w:rPr>
-      </w:r>
-    </w:p>
-    <w:p>
-      <w:pPr>
-        <w:pStyle w:val="Normal"/>
-        <w:ind w:left="0" w:right="0" w:hanging="0"/>
-        <w:rPr/>
-      </w:pPr>
-      <w:r>
-        <w:rPr>
-          <w:sz w:val="24"/>
-          <w:szCs w:val="24"/>
-        </w:rPr>
-        <w:t xml:space="preserve">      </w:t>
-      </w:r>
-      <w:r>
-        <w:rPr>
-          <w:sz w:val="24"/>
-          <w:szCs w:val="24"/>
-        </w:rPr>
-        <w:t>Member Variables :</w:t>
-      </w:r>
-    </w:p>
-    <w:p>
-      <w:pPr>
-        <w:pStyle w:val="Normal"/>
-        <w:ind w:left="0" w:right="0" w:hanging="0"/>
-        <w:rPr/>
-      </w:pPr>
-      <w:r>
-        <w:rPr>
-          <w:sz w:val="24"/>
-          <w:szCs w:val="24"/>
-        </w:rPr>
-        <w:t xml:space="preserve">         </w:t>
-      </w:r>
-      <w:r>
-        <w:rPr>
-          <w:sz w:val="24"/>
-          <w:szCs w:val="24"/>
-        </w:rPr>
-        <w:t>a) channels : MutableList&lt;Channel&gt; - List of channels the client is joined in</w:t>
-      </w:r>
-    </w:p>
-    <w:p>
-      <w:pPr>
-        <w:pStyle w:val="Normal"/>
-        <w:ind w:left="0" w:right="0" w:hanging="0"/>
-        <w:rPr/>
-      </w:pPr>
-      <w:r>
-        <w:rPr>
-          <w:sz w:val="24"/>
-          <w:szCs w:val="24"/>
-        </w:rPr>
-        <w:t xml:space="preserve">         </w:t>
-      </w:r>
-      <w:r>
-        <w:rPr>
-          <w:sz w:val="24"/>
-          <w:szCs w:val="24"/>
-        </w:rPr>
-        <w:t>b) conn : BasicConnection – Connection used to connect to the server.</w:t>
-      </w:r>
-    </w:p>
-    <w:p>
-      <w:pPr>
-        <w:pStyle w:val="Normal"/>
-        <w:ind w:left="0" w:right="0" w:hanging="0"/>
-        <w:rPr/>
-      </w:pPr>
-      <w:r>
-        <w:rPr>
-          <w:sz w:val="24"/>
-          <w:szCs w:val="24"/>
-        </w:rPr>
-        <w:t xml:space="preserve">         </w:t>
-      </w:r>
-      <w:r>
-        <w:rPr>
-          <w:sz w:val="24"/>
-          <w:szCs w:val="24"/>
-        </w:rPr>
-        <w:t>c) serverIp : String – IP of the server</w:t>
-      </w:r>
-    </w:p>
-    <w:p>
-      <w:pPr>
-        <w:pStyle w:val="Normal"/>
-        <w:ind w:left="0" w:right="0" w:hanging="0"/>
-        <w:rPr/>
-      </w:pPr>
-      <w:r>
-        <w:rPr>
-          <w:sz w:val="24"/>
-          <w:szCs w:val="24"/>
-        </w:rPr>
-        <w:t xml:space="preserve">         </w:t>
-      </w:r>
-      <w:r>
-        <w:rPr>
-          <w:sz w:val="24"/>
-          <w:szCs w:val="24"/>
-        </w:rPr>
-        <w:t>d) myIp – IP of the client</w:t>
-      </w:r>
-    </w:p>
-    <w:p>
-      <w:pPr>
-        <w:pStyle w:val="Normal"/>
-        <w:ind w:left="0" w:right="0" w:hanging="0"/>
-        <w:rPr/>
-      </w:pPr>
-      <w:r>
-        <w:rPr>
-          <w:sz w:val="24"/>
-          <w:szCs w:val="24"/>
-        </w:rPr>
-        <w:t xml:space="preserve">         </w:t>
-      </w:r>
-      <w:r>
-        <w:rPr>
-          <w:sz w:val="24"/>
-          <w:szCs w:val="24"/>
-        </w:rPr>
-        <w:t>e) port – Port of the client and the server</w:t>
-      </w:r>
-    </w:p>
-    <w:p>
-      <w:pPr>
-        <w:pStyle w:val="Normal"/>
-        <w:ind w:left="0" w:right="0" w:hanging="0"/>
-        <w:rPr/>
-      </w:pPr>
-      <w:r>
-        <w:rPr>
-          <w:sz w:val="24"/>
-          <w:szCs w:val="24"/>
-        </w:rPr>
-        <w:t xml:space="preserve">         </w:t>
-      </w:r>
-      <w:r>
-        <w:rPr>
-          <w:sz w:val="24"/>
-          <w:szCs w:val="24"/>
-        </w:rPr>
-        <w:t>f) prefix – Prefix of the client</w:t>
-      </w:r>
-    </w:p>
-    <w:p>
-      <w:pPr>
-        <w:pStyle w:val="Normal"/>
-        <w:ind w:left="0" w:right="0" w:hanging="0"/>
-        <w:rPr/>
-      </w:pPr>
-      <w:r>
-        <w:rPr>
-          <w:sz w:val="24"/>
-          <w:szCs w:val="24"/>
-        </w:rPr>
-        <w:t xml:space="preserve">      </w:t>
-      </w:r>
-    </w:p>
-    <w:p>
-      <w:pPr>
-        <w:pStyle w:val="Normal"/>
-        <w:ind w:left="0" w:right="0" w:hanging="0"/>
-        <w:rPr/>
-      </w:pPr>
-      <w:r>
-        <w:rPr>
-          <w:sz w:val="24"/>
-          <w:szCs w:val="24"/>
-        </w:rPr>
-        <w:t xml:space="preserve">      </w:t>
-      </w:r>
-      <w:r>
-        <w:rPr>
-          <w:sz w:val="24"/>
-          <w:szCs w:val="24"/>
-        </w:rPr>
-        <w:t>Functions :</w:t>
-      </w:r>
-    </w:p>
-    <w:p>
-      <w:pPr>
-        <w:pStyle w:val="Normal"/>
-        <w:ind w:left="0" w:right="0" w:hanging="0"/>
-        <w:rPr/>
-      </w:pPr>
-      <w:r>
-        <w:rPr>
-          <w:sz w:val="24"/>
-          <w:szCs w:val="24"/>
-        </w:rPr>
-        <w:t xml:space="preserve">         </w:t>
-      </w:r>
-      <w:r>
-        <w:rPr>
-          <w:sz w:val="24"/>
-          <w:szCs w:val="24"/>
-        </w:rPr>
-        <w:t xml:space="preserve">a) AlohaClient(String,String,String) -  Constructs the object. The parameters are </w:t>
-      </w:r>
-    </w:p>
-    <w:p>
-      <w:pPr>
-        <w:pStyle w:val="Normal"/>
-        <w:ind w:left="0" w:right="0" w:hanging="0"/>
-        <w:rPr/>
-      </w:pPr>
-      <w:r>
-        <w:rPr>
-          <w:sz w:val="24"/>
-          <w:szCs w:val="24"/>
-        </w:rPr>
-        <w:t xml:space="preserve">             </w:t>
-      </w:r>
-      <w:r>
-        <w:rPr>
-          <w:sz w:val="24"/>
-          <w:szCs w:val="24"/>
-        </w:rPr>
-        <w:t xml:space="preserve">nick, ip and port. This 3 helps in initialising the myIp, prefix, serverIp, port and </w:t>
-      </w:r>
-    </w:p>
-    <w:p>
-      <w:pPr>
-        <w:pStyle w:val="Normal"/>
-        <w:ind w:left="0" w:right="0" w:hanging="0"/>
-        <w:rPr/>
-      </w:pPr>
-      <w:r>
-        <w:rPr>
-          <w:sz w:val="24"/>
-          <w:szCs w:val="24"/>
-        </w:rPr>
-        <w:t xml:space="preserve">             </w:t>
-      </w:r>
-      <w:r>
-        <w:rPr>
-          <w:sz w:val="24"/>
-          <w:szCs w:val="24"/>
-        </w:rPr>
-        <w:t>conn member variables.</w:t>
-      </w:r>
-    </w:p>
-    <w:p>
-      <w:pPr>
-        <w:pStyle w:val="Normal"/>
-        <w:ind w:left="0" w:right="0" w:hanging="0"/>
-        <w:rPr/>
-      </w:pPr>
-      <w:r>
-        <w:rPr>
-          <w:sz w:val="24"/>
-          <w:szCs w:val="24"/>
-        </w:rPr>
-        <w:t xml:space="preserve">         </w:t>
-      </w:r>
-      <w:r>
-        <w:rPr>
-          <w:sz w:val="24"/>
-          <w:szCs w:val="24"/>
-        </w:rPr>
-        <w:t>b) sendMsg(ChatMsg) – Sends a chatmsg to the server</w:t>
-      </w:r>
-    </w:p>
-    <w:p>
-      <w:pPr>
-        <w:pStyle w:val="Normal"/>
-        <w:ind w:left="0" w:right="0" w:hanging="0"/>
-        <w:rPr/>
-      </w:pPr>
-      <w:r>
-        <w:rPr>
-          <w:sz w:val="24"/>
-          <w:szCs w:val="24"/>
-        </w:rPr>
-        <w:t xml:space="preserve">         </w:t>
-      </w:r>
-      <w:r>
-        <w:rPr>
-          <w:sz w:val="24"/>
-          <w:szCs w:val="24"/>
-        </w:rPr>
-        <w:t xml:space="preserve">c) joinChannel(Channel) – </w:t>
-      </w:r>
-      <w:bookmarkStart w:id="1" w:name="__DdeLink__291_2905205384"/>
-      <w:r>
-        <w:rPr>
-          <w:sz w:val="24"/>
-          <w:szCs w:val="24"/>
-        </w:rPr>
-        <w:t>Helps in sending a channel join message</w:t>
-      </w:r>
-      <w:bookmarkEnd w:id="1"/>
-      <w:r>
-        <w:rPr>
-          <w:sz w:val="24"/>
-          <w:szCs w:val="24"/>
-        </w:rPr>
-        <w:t xml:space="preserve"> and adds the</w:t>
-      </w:r>
-    </w:p>
-    <w:p>
-      <w:pPr>
-        <w:pStyle w:val="Normal"/>
-        <w:ind w:left="0" w:right="0" w:hanging="0"/>
-        <w:rPr/>
-      </w:pPr>
-      <w:r>
-        <w:rPr>
-          <w:sz w:val="24"/>
-          <w:szCs w:val="24"/>
-        </w:rPr>
-        <w:t xml:space="preserve">             </w:t>
-      </w:r>
-      <w:r>
-        <w:rPr>
-          <w:sz w:val="24"/>
-          <w:szCs w:val="24"/>
-        </w:rPr>
-        <w:t>channel to the channels MutableList</w:t>
-      </w:r>
-    </w:p>
-    <w:p>
-      <w:pPr>
-        <w:pStyle w:val="Normal"/>
-        <w:ind w:left="0" w:right="0" w:hanging="0"/>
-        <w:rPr/>
-      </w:pPr>
-      <w:r>
-        <w:rPr>
-          <w:sz w:val="24"/>
-          <w:szCs w:val="24"/>
-        </w:rPr>
-        <w:t xml:space="preserve">         </w:t>
-      </w:r>
-      <w:r>
-        <w:rPr>
-          <w:sz w:val="24"/>
-          <w:szCs w:val="24"/>
-        </w:rPr>
-        <w:t>d) partChannel(Channel) - Helps in sending a channel part message and parts the</w:t>
-      </w:r>
-    </w:p>
-    <w:p>
-      <w:pPr>
-        <w:pStyle w:val="Normal"/>
-        <w:ind w:left="0" w:right="0" w:hanging="0"/>
-        <w:rPr/>
-      </w:pPr>
-      <w:r>
-        <w:rPr>
-          <w:sz w:val="24"/>
-          <w:szCs w:val="24"/>
-        </w:rPr>
-        <w:t xml:space="preserve">             </w:t>
-      </w:r>
-      <w:r>
-        <w:rPr>
-          <w:sz w:val="24"/>
-          <w:szCs w:val="24"/>
-        </w:rPr>
-        <w:t>given channel.</w:t>
-      </w:r>
-    </w:p>
-    <w:p>
-      <w:pPr>
-        <w:pStyle w:val="Normal"/>
-        <w:ind w:left="0" w:right="0" w:hanging="0"/>
-        <w:rPr/>
-      </w:pPr>
-      <w:r>
-        <w:rPr>
-          <w:sz w:val="24"/>
-          <w:szCs w:val="24"/>
-        </w:rPr>
-        <w:t xml:space="preserve">         </w:t>
-      </w:r>
-      <w:r>
-        <w:rPr>
-          <w:sz w:val="24"/>
-          <w:szCs w:val="24"/>
-        </w:rPr>
-        <w:t xml:space="preserve">e) quitServer() - Helps in sending a quit message to all the channels and </w:t>
-      </w:r>
-    </w:p>
-    <w:p>
-      <w:pPr>
-        <w:pStyle w:val="Normal"/>
-        <w:ind w:left="0" w:right="0" w:hanging="0"/>
-        <w:rPr/>
-      </w:pPr>
-      <w:r>
-        <w:rPr>
-          <w:sz w:val="24"/>
-          <w:szCs w:val="24"/>
-        </w:rPr>
-        <w:t xml:space="preserve">             </w:t>
-      </w:r>
-      <w:r>
-        <w:rPr>
-          <w:sz w:val="24"/>
-          <w:szCs w:val="24"/>
-        </w:rPr>
-        <w:t>disconnects the connection.</w:t>
-      </w:r>
-    </w:p>
-    <w:p>
-      <w:pPr>
-        <w:pStyle w:val="Normal"/>
-        <w:ind w:left="0" w:right="0" w:hanging="0"/>
-        <w:rPr/>
-      </w:pPr>
-      <w:r>
-        <w:rPr>
-          <w:sz w:val="24"/>
-          <w:szCs w:val="24"/>
-        </w:rPr>
-        <w:t xml:space="preserve">         </w:t>
-      </w:r>
-      <w:r>
-        <w:rPr>
-          <w:sz w:val="24"/>
-          <w:szCs w:val="24"/>
-        </w:rPr>
-        <w:t xml:space="preserve">f)  sendPrivMsg(String, Channel) – Helps in sending a private message (the String </w:t>
-      </w:r>
-    </w:p>
-    <w:p>
-      <w:pPr>
-        <w:pStyle w:val="Normal"/>
-        <w:ind w:left="0" w:right="0" w:hanging="0"/>
-        <w:rPr/>
-      </w:pPr>
-      <w:r>
-        <w:rPr>
-          <w:sz w:val="24"/>
-          <w:szCs w:val="24"/>
-        </w:rPr>
-        <w:t xml:space="preserve">             </w:t>
-      </w:r>
-      <w:r>
-        <w:rPr>
-          <w:sz w:val="24"/>
-          <w:szCs w:val="24"/>
-        </w:rPr>
-        <w:t xml:space="preserve">object) to the channel. </w:t>
-      </w:r>
-    </w:p>
-    <w:p>
-      <w:pPr>
-        <w:pStyle w:val="Normal"/>
-        <w:ind w:left="0" w:right="0" w:hanging="0"/>
-        <w:rPr/>
-      </w:pPr>
-      <w:r>
-        <w:rPr>
-          <w:sz w:val="24"/>
-          <w:szCs w:val="24"/>
-        </w:rPr>
-        <w:t xml:space="preserve">         </w:t>
-      </w:r>
-    </w:p>
-    <w:p>
-      <w:pPr>
-        <w:pStyle w:val="Normal"/>
-        <w:ind w:left="0" w:right="0" w:hanging="0"/>
-        <w:rPr/>
-      </w:pPr>
-      <w:r>
-        <w:rPr>
-          <w:sz w:val="24"/>
-          <w:szCs w:val="24"/>
-        </w:rPr>
-        <w:t xml:space="preserve">         </w:t>
-      </w:r>
-      <w:r>
-        <w:rPr>
-          <w:sz w:val="24"/>
-          <w:szCs w:val="24"/>
-        </w:rPr>
-        <w:t xml:space="preserve">g) receiveMsg(ChatMsg, Channel) – Receive a message from that channel into </w:t>
-      </w:r>
-    </w:p>
-    <w:p>
-      <w:pPr>
-        <w:pStyle w:val="Normal"/>
-        <w:ind w:left="0" w:right="0" w:hanging="0"/>
-        <w:rPr/>
-      </w:pPr>
-      <w:r>
-        <w:rPr>
-          <w:sz w:val="24"/>
-          <w:szCs w:val="24"/>
-        </w:rPr>
-        <w:t xml:space="preserve">             </w:t>
-      </w:r>
-      <w:r>
-        <w:rPr>
-          <w:sz w:val="24"/>
-          <w:szCs w:val="24"/>
-        </w:rPr>
-        <w:t>channels object</w:t>
-      </w:r>
-      <w:r>
-        <w:rPr>
-          <w:sz w:val="24"/>
-          <w:szCs w:val="24"/>
-        </w:rPr>
-        <w:t xml:space="preserve">  </w:t>
-      </w:r>
-    </w:p>
-    <w:p>
-      <w:pPr>
-        <w:pStyle w:val="Normal"/>
-        <w:ind w:left="0" w:right="0" w:hanging="0"/>
-        <w:rPr/>
-      </w:pPr>
-      <w:r>
-        <w:rPr>
-          <w:sz w:val="24"/>
-          <w:szCs w:val="24"/>
-        </w:rPr>
-        <w:t xml:space="preserve">         </w:t>
-      </w:r>
-    </w:p>
-    <w:p>
-      <w:pPr>
-        <w:pStyle w:val="Normal"/>
-        <w:ind w:left="0" w:right="0" w:hanging="0"/>
-        <w:rPr/>
-      </w:pPr>
-      <w:r>
-        <w:rPr>
-          <w:sz w:val="24"/>
-          <w:szCs w:val="24"/>
-        </w:rPr>
-        <w:t xml:space="preserve">            </w:t>
-      </w:r>
-    </w:p>
-    <w:p>
-      <w:pPr>
-        <w:pStyle w:val="Normal"/>
-        <w:ind w:left="0" w:right="0" w:hanging="0"/>
-        <w:rPr/>
+        <w:t>d) msgDataToStr(MsgData) : String – Return the String object of MsgData</w:t>
+      </w:r>
+    </w:p>
+    <w:p>
+      <w:pPr>
+        <w:pStyle w:val="Normal"/>
+        <w:ind w:left="0" w:right="0" w:hanging="0"/>
+        <w:rPr>
+          <w:sz w:val="24"/>
+          <w:szCs w:val="24"/>
+        </w:rPr>
+      </w:pPr>
+      <w:r>
+        <w:rPr>
+          <w:sz w:val="24"/>
+          <w:szCs w:val="24"/>
+        </w:rPr>
+        <w:t xml:space="preserve">    </w:t>
+      </w:r>
+      <w:r>
+        <w:rPr>
+          <w:sz w:val="24"/>
+          <w:szCs w:val="24"/>
+        </w:rPr>
+        <w:t>e) matchPrefix(Prefix,Prefix) : Boolean – Match 2 prefixes</w:t>
+      </w:r>
+    </w:p>
+    <w:p>
+      <w:pPr>
+        <w:pStyle w:val="Normal"/>
+        <w:ind w:left="0" w:right="0" w:hanging="0"/>
+        <w:rPr>
+          <w:sz w:val="24"/>
+          <w:szCs w:val="24"/>
+        </w:rPr>
+      </w:pPr>
+      <w:r>
+        <w:rPr>
+          <w:sz w:val="24"/>
+          <w:szCs w:val="24"/>
+        </w:rPr>
+        <w:t xml:space="preserve">    </w:t>
+      </w:r>
+      <w:r>
+        <w:rPr>
+          <w:sz w:val="24"/>
+          <w:szCs w:val="24"/>
+        </w:rPr>
+        <w:t>f)  findPublicIP() : String – Find the public IP</w:t>
+      </w:r>
+    </w:p>
+    <w:p>
+      <w:pPr>
+        <w:pStyle w:val="Normal"/>
+        <w:ind w:left="0" w:right="0" w:hanging="0"/>
+        <w:rPr>
+          <w:sz w:val="24"/>
+          <w:szCs w:val="24"/>
+        </w:rPr>
+      </w:pPr>
+      <w:r>
+        <w:rPr>
+          <w:sz w:val="24"/>
+          <w:szCs w:val="24"/>
+        </w:rPr>
+        <w:t xml:space="preserve">    </w:t>
+      </w:r>
+      <w:r>
+        <w:rPr>
+          <w:sz w:val="24"/>
+          <w:szCs w:val="24"/>
+        </w:rPr>
+        <w:t>g) parseStrToMsgData(String) -  Convert a String object to MsgData</w:t>
+      </w:r>
+    </w:p>
+    <w:p>
+      <w:pPr>
+        <w:pStyle w:val="Normal"/>
+        <w:ind w:left="0" w:right="0" w:hanging="0"/>
+        <w:rPr>
+          <w:sz w:val="24"/>
+          <w:szCs w:val="24"/>
+        </w:rPr>
+      </w:pPr>
+      <w:r>
+        <w:rPr>
+          <w:sz w:val="24"/>
+          <w:szCs w:val="24"/>
+        </w:rPr>
+        <w:t xml:space="preserve">    </w:t>
+      </w:r>
+      <w:r>
+        <w:rPr>
+          <w:sz w:val="24"/>
+          <w:szCs w:val="24"/>
+        </w:rPr>
+        <w:t>h) findLocalIP() - Find the local IP of the system.</w:t>
+      </w:r>
+    </w:p>
+    <w:p>
+      <w:pPr>
+        <w:pStyle w:val="Normal"/>
+        <w:ind w:left="0" w:right="0" w:hanging="0"/>
+        <w:rPr>
+          <w:sz w:val="24"/>
+          <w:szCs w:val="24"/>
+        </w:rPr>
       </w:pPr>
       <w:r>
         <w:rPr>
@@ -4468,232 +5020,22 @@
       <w:pPr>
         <w:pStyle w:val="Normal"/>
         <w:ind w:left="0" w:right="0" w:hanging="0"/>
-        <w:rPr/>
-      </w:pPr>
-      <w:r>
-        <w:rPr>
-          <w:sz w:val="24"/>
-          <w:szCs w:val="24"/>
-        </w:rPr>
-        <w:t>7) Helper functions :</w:t>
-      </w:r>
-    </w:p>
-    <w:p>
-      <w:pPr>
-        <w:pStyle w:val="Normal"/>
-        <w:ind w:left="0" w:right="0" w:hanging="0"/>
-        <w:rPr/>
-      </w:pPr>
-      <w:r>
-        <w:rPr>
-          <w:sz w:val="24"/>
-          <w:szCs w:val="24"/>
-        </w:rPr>
-        <w:t xml:space="preserve">     </w:t>
-      </w:r>
-    </w:p>
-    <w:p>
-      <w:pPr>
-        <w:pStyle w:val="Normal"/>
-        <w:ind w:left="0" w:right="0" w:hanging="0"/>
-        <w:rPr/>
-      </w:pPr>
-      <w:r>
-        <w:rPr>
-          <w:sz w:val="24"/>
-          <w:szCs w:val="24"/>
-        </w:rPr>
-        <w:t xml:space="preserve">    </w:t>
-      </w:r>
-      <w:r>
-        <w:rPr>
-          <w:sz w:val="24"/>
-          <w:szCs w:val="24"/>
-        </w:rPr>
-        <w:t>a) Numerics – It is a enum. Samples – JOIN, QUIT, PRIVMSG, NICKCHANGE, PART.</w:t>
-      </w:r>
-    </w:p>
-    <w:p>
-      <w:pPr>
-        <w:pStyle w:val="Normal"/>
-        <w:ind w:left="0" w:right="0" w:hanging="0"/>
-        <w:rPr/>
-      </w:pPr>
-      <w:r>
-        <w:rPr>
-          <w:sz w:val="24"/>
-          <w:szCs w:val="24"/>
-        </w:rPr>
-        <w:t xml:space="preserve">    </w:t>
-      </w:r>
-      <w:r>
-        <w:rPr>
-          <w:sz w:val="24"/>
-          <w:szCs w:val="24"/>
-        </w:rPr>
-        <w:t>b) retNumeric(int) : Numerics – Convert a int to a appropriate numeric.</w:t>
-      </w:r>
-    </w:p>
-    <w:p>
-      <w:pPr>
-        <w:pStyle w:val="Normal"/>
-        <w:ind w:left="0" w:right="0" w:hanging="0"/>
-        <w:rPr/>
-      </w:pPr>
-      <w:r>
-        <w:rPr>
-          <w:sz w:val="24"/>
-          <w:szCs w:val="24"/>
-        </w:rPr>
-        <w:t xml:space="preserve">    </w:t>
-      </w:r>
-      <w:r>
-        <w:rPr>
-          <w:sz w:val="24"/>
-          <w:szCs w:val="24"/>
-        </w:rPr>
-        <w:t>c) MsgData – Data class to store the ChatMsg data members.</w:t>
-      </w:r>
-    </w:p>
-    <w:p>
-      <w:pPr>
-        <w:pStyle w:val="Normal"/>
-        <w:ind w:left="0" w:right="0" w:hanging="0"/>
-        <w:rPr/>
-      </w:pPr>
-      <w:r>
-        <w:rPr>
-          <w:sz w:val="24"/>
-          <w:szCs w:val="24"/>
-        </w:rPr>
-        <w:t xml:space="preserve">    </w:t>
-      </w:r>
-      <w:r>
-        <w:rPr>
-          <w:sz w:val="24"/>
-          <w:szCs w:val="24"/>
-        </w:rPr>
-        <w:t>d) msgDataToStr(MsgData) : String – Return the String object of MsgData</w:t>
-      </w:r>
-    </w:p>
-    <w:p>
-      <w:pPr>
-        <w:pStyle w:val="Normal"/>
-        <w:ind w:left="0" w:right="0" w:hanging="0"/>
-        <w:rPr/>
-      </w:pPr>
-      <w:r>
-        <w:rPr>
-          <w:sz w:val="24"/>
-          <w:szCs w:val="24"/>
-        </w:rPr>
-        <w:t xml:space="preserve">    </w:t>
-      </w:r>
-      <w:r>
-        <w:rPr>
-          <w:sz w:val="24"/>
-          <w:szCs w:val="24"/>
-        </w:rPr>
-        <w:t>e) matchPrefix(Prefix,Prefix) : Boolean – Match 2 prefixes</w:t>
-      </w:r>
-    </w:p>
-    <w:p>
-      <w:pPr>
-        <w:pStyle w:val="Normal"/>
-        <w:ind w:left="0" w:right="0" w:hanging="0"/>
-        <w:rPr/>
-      </w:pPr>
-      <w:r>
-        <w:rPr>
-          <w:sz w:val="24"/>
-          <w:szCs w:val="24"/>
-        </w:rPr>
-        <w:t xml:space="preserve">    </w:t>
-      </w:r>
-      <w:r>
-        <w:rPr>
-          <w:sz w:val="24"/>
-          <w:szCs w:val="24"/>
-        </w:rPr>
-        <w:t>f)  findPublicIP() : String – Find the public IP</w:t>
-      </w:r>
-    </w:p>
-    <w:p>
-      <w:pPr>
-        <w:pStyle w:val="Normal"/>
-        <w:ind w:left="0" w:right="0" w:hanging="0"/>
-        <w:rPr/>
-      </w:pPr>
-      <w:r>
-        <w:rPr>
-          <w:sz w:val="24"/>
-          <w:szCs w:val="24"/>
-        </w:rPr>
-        <w:t xml:space="preserve">    </w:t>
-      </w:r>
-      <w:r>
-        <w:rPr>
-          <w:sz w:val="24"/>
-          <w:szCs w:val="24"/>
-        </w:rPr>
-        <w:t>g) parseStrToMsgData(String) -  Convert a String object to MsgData</w:t>
-      </w:r>
-    </w:p>
-    <w:p>
-      <w:pPr>
-        <w:pStyle w:val="Normal"/>
-        <w:ind w:left="0" w:right="0" w:hanging="0"/>
-        <w:rPr/>
-      </w:pPr>
-      <w:r>
-        <w:rPr>
-          <w:sz w:val="24"/>
-          <w:szCs w:val="24"/>
-        </w:rPr>
-        <w:t xml:space="preserve">    </w:t>
-      </w:r>
-      <w:r>
-        <w:rPr>
-          <w:sz w:val="24"/>
-          <w:szCs w:val="24"/>
-        </w:rPr>
-        <w:t>h) findLocalIP() - Find the local IP of the system.</w:t>
-      </w:r>
-    </w:p>
-    <w:p>
-      <w:pPr>
-        <w:pStyle w:val="Normal"/>
-        <w:ind w:left="0" w:right="0" w:hanging="0"/>
-        <w:rPr/>
-      </w:pPr>
-      <w:r>
-        <w:rPr>
-          <w:sz w:val="24"/>
-          <w:szCs w:val="24"/>
-        </w:rPr>
-        <w:t xml:space="preserve"> </w:t>
-      </w:r>
-    </w:p>
-    <w:p>
-      <w:pPr>
-        <w:pStyle w:val="Normal"/>
-        <w:ind w:left="0" w:right="0" w:hanging="0"/>
-        <w:rPr>
-          <w:sz w:val="24"/>
-          <w:szCs w:val="24"/>
-        </w:rPr>
-      </w:pPr>
-      <w:r>
-        <w:rPr>
-          <w:sz w:val="24"/>
-          <w:szCs w:val="24"/>
-        </w:rPr>
-      </w:r>
-    </w:p>
-    <w:p>
-      <w:pPr>
-        <w:pStyle w:val="Normal"/>
-        <w:ind w:right="0" w:hanging="0"/>
+        <w:rPr>
+          <w:sz w:val="24"/>
+          <w:szCs w:val="24"/>
+        </w:rPr>
+      </w:pPr>
+      <w:r>
+        <w:rPr>
+          <w:sz w:val="24"/>
+          <w:szCs w:val="24"/>
+        </w:rPr>
+      </w:r>
+    </w:p>
+    <w:p>
+      <w:pPr>
+        <w:pStyle w:val="Normal"/>
+        <w:ind w:left="0" w:right="0" w:hanging="0"/>
         <w:rPr>
           <w:sz w:val="28"/>
           <w:szCs w:val="28"/>
@@ -4712,7 +5054,7 @@
     <w:p>
       <w:pPr>
         <w:pStyle w:val="Normal"/>
-        <w:ind w:right="0" w:hanging="0"/>
+        <w:ind w:left="0" w:right="0" w:hanging="0"/>
         <w:rPr>
           <w:sz w:val="24"/>
           <w:szCs w:val="24"/>
@@ -4747,7 +5089,7 @@
     <w:p>
       <w:pPr>
         <w:pStyle w:val="Normal"/>
-        <w:ind w:right="0" w:hanging="0"/>
+        <w:ind w:left="0" w:right="0" w:hanging="0"/>
         <w:rPr>
           <w:sz w:val="28"/>
           <w:szCs w:val="28"/>
@@ -4766,7 +5108,7 @@
     <w:p>
       <w:pPr>
         <w:pStyle w:val="Normal"/>
-        <w:ind w:right="0" w:hanging="0"/>
+        <w:ind w:left="0" w:right="0" w:hanging="0"/>
         <w:rPr>
           <w:sz w:val="24"/>
           <w:szCs w:val="24"/>
@@ -4783,7 +5125,7 @@
     <w:p>
       <w:pPr>
         <w:pStyle w:val="Normal"/>
-        <w:ind w:right="0" w:hanging="0"/>
+        <w:ind w:left="0" w:right="0" w:hanging="0"/>
         <w:rPr>
           <w:sz w:val="24"/>
           <w:szCs w:val="24"/>
@@ -4800,7 +5142,7 @@
     <w:p>
       <w:pPr>
         <w:pStyle w:val="Normal"/>
-        <w:ind w:right="0" w:hanging="0"/>
+        <w:ind w:left="0" w:right="0" w:hanging="0"/>
         <w:rPr>
           <w:sz w:val="24"/>
           <w:szCs w:val="24"/>
@@ -4977,7 +5319,9 @@
     <w:qFormat/>
     <w:pPr>
       <w:widowControl w:val="false"/>
+      <w:kinsoku w:val="true"/>
       <w:overflowPunct w:val="true"/>
+      <w:autoSpaceDE w:val="true"/>
       <w:bidi w:val="0"/>
       <w:spacing w:lineRule="auto" w:line="276"/>
       <w:jc w:val="left"/>
@@ -4999,6 +5343,9 @@
       <w:keepNext w:val="true"/>
       <w:keepLines/>
       <w:widowControl/>
+      <w:kinsoku w:val="true"/>
+      <w:overflowPunct w:val="true"/>
+      <w:autoSpaceDE w:val="true"/>
       <w:bidi w:val="0"/>
       <w:spacing w:lineRule="auto" w:line="240" w:before="400" w:after="120"/>
       <w:jc w:val="left"/>
@@ -5020,6 +5367,9 @@
       <w:keepNext w:val="true"/>
       <w:keepLines/>
       <w:widowControl/>
+      <w:kinsoku w:val="true"/>
+      <w:overflowPunct w:val="true"/>
+      <w:autoSpaceDE w:val="true"/>
       <w:bidi w:val="0"/>
       <w:spacing w:lineRule="auto" w:line="240" w:before="360" w:after="120"/>
       <w:jc w:val="left"/>
@@ -5042,6 +5392,9 @@
       <w:keepNext w:val="true"/>
       <w:keepLines/>
       <w:widowControl/>
+      <w:kinsoku w:val="true"/>
+      <w:overflowPunct w:val="true"/>
+      <w:autoSpaceDE w:val="true"/>
       <w:bidi w:val="0"/>
       <w:spacing w:lineRule="auto" w:line="240" w:before="320" w:after="80"/>
       <w:jc w:val="left"/>
@@ -5064,6 +5417,9 @@
       <w:keepNext w:val="true"/>
       <w:keepLines/>
       <w:widowControl/>
+      <w:kinsoku w:val="true"/>
+      <w:overflowPunct w:val="true"/>
+      <w:autoSpaceDE w:val="true"/>
       <w:bidi w:val="0"/>
       <w:spacing w:lineRule="auto" w:line="240" w:before="280" w:after="80"/>
       <w:jc w:val="left"/>
@@ -5085,6 +5441,9 @@
       <w:keepNext w:val="true"/>
       <w:keepLines/>
       <w:widowControl/>
+      <w:kinsoku w:val="true"/>
+      <w:overflowPunct w:val="true"/>
+      <w:autoSpaceDE w:val="true"/>
       <w:bidi w:val="0"/>
       <w:spacing w:lineRule="auto" w:line="240" w:before="240" w:after="80"/>
       <w:jc w:val="left"/>
@@ -5106,6 +5465,9 @@
       <w:keepNext w:val="true"/>
       <w:keepLines/>
       <w:widowControl/>
+      <w:kinsoku w:val="true"/>
+      <w:overflowPunct w:val="true"/>
+      <w:autoSpaceDE w:val="true"/>
       <w:bidi w:val="0"/>
       <w:spacing w:lineRule="auto" w:line="240" w:before="240" w:after="80"/>
       <w:jc w:val="left"/>
@@ -5234,7 +5596,9 @@
     <w:qFormat/>
     <w:pPr>
       <w:widowControl/>
+      <w:kinsoku w:val="true"/>
       <w:overflowPunct w:val="true"/>
+      <w:autoSpaceDE w:val="true"/>
       <w:bidi w:val="0"/>
       <w:jc w:val="left"/>
     </w:pPr>

</xml_diff>